<commit_message>
Updated the Project Specification Document
Fixed the confusion between User Story 700 and User Story Acceptance
Criteria 710
</commit_message>
<xml_diff>
--- a/Documents/Ericsson-ProjectSpecificationDocument.docx
+++ b/Documents/Ericsson-ProjectSpecificationDocument.docx
@@ -11253,7 +11253,7 @@
           </w:tcPr>
           <w:p>
             <w:pPr>
-              <w:spacing w:line="288" w:lineRule="auto"/>
+              <w:spacing w:after="240" w:lineRule="auto"/>
               <w:ind w:left="-100" w:firstLine="0"/>
               <w:contextualSpacing w:val="0"/>
             </w:pPr>
@@ -11261,35 +11261,7 @@
               <w:rPr>
                 <w:rtl w:val="0"/>
               </w:rPr>
-              <w:t xml:space="preserve">As a user, I want to be able to send the project through FTP to other users. I should be able to send a complete copy of the code or project to another user, so that he may use the app on his phone.|</w:t>
-              <w:br w:type="textWrapping"/>
-            </w:r>
-            <w:r>
-              <w:rPr>
-                <w:b w:val="1"/>
-                <w:rtl w:val="0"/>
-              </w:rPr>
-              <w:t xml:space="preserve">Acceptance Criteria:</w:t>
-            </w:r>
-            <w:r>
-              <w:rPr>
-                <w:rtl w:val="0"/>
-              </w:rPr>
-              <w:br w:type="textWrapping"/>
-              <w:t xml:space="preserve">1. There should be a way to package all the code for sending purposes.</w:t>
-            </w:r>
-          </w:p>
-          <w:p>
-            <w:pPr>
-              <w:spacing w:line="288" w:lineRule="auto"/>
-              <w:ind w:left="-100" w:firstLine="0"/>
-              <w:contextualSpacing w:val="0"/>
-            </w:pPr>
-            <w:r>
-              <w:rPr>
-                <w:rtl w:val="0"/>
-              </w:rPr>
-              <w:t xml:space="preserve">2. The project should be complete.</w:t>
+              <w:t xml:space="preserve">As a user, I want the app to be able to have regular Get and Put functionality for connecting towards a regular FTP Server.</w:t>
             </w:r>
           </w:p>
         </w:tc>
@@ -13802,12 +13774,12 @@
           <wp:inline distB="114300" distT="114300" distL="114300" distR="114300">
             <wp:extent cx="5740400" cy="7620000"/>
             <wp:effectExtent b="0" l="0" r="0" t="0"/>
-            <wp:docPr id="1" name="image04.jpg"/>
+            <wp:docPr id="1" name="image05.jpg"/>
             <a:graphic>
               <a:graphicData uri="http://schemas.openxmlformats.org/drawingml/2006/picture">
                 <pic:pic>
                   <pic:nvPicPr>
-                    <pic:cNvPr id="0" name="image04.jpg"/>
+                    <pic:cNvPr id="0" name="image05.jpg"/>
                     <pic:cNvPicPr preferRelativeResize="0"/>
                   </pic:nvPicPr>
                   <pic:blipFill>

</xml_diff>

<commit_message>
Updated Project specification document
updated for the audit
</commit_message>
<xml_diff>
--- a/Documents/Ericsson-ProjectSpecificationDocument.docx
+++ b/Documents/Ericsson-ProjectSpecificationDocument.docx
@@ -10289,7 +10289,7 @@
               <w:rPr>
                 <w:rtl w:val="0"/>
               </w:rPr>
-              <w:t xml:space="preserve">As a user, I want the iPerf3 conversation be able to gather bandwidth strength so I can see differences between networks.</w:t>
+              <w:t xml:space="preserve">As a user, I want the iPerf3 conversation to be able to gather bandwidth strength so I can see differences between networks.</w:t>
             </w:r>
           </w:p>
         </w:tc>
@@ -11664,7 +11664,7 @@
               <w:rPr>
                 <w:rtl w:val="0"/>
               </w:rPr>
-              <w:t xml:space="preserve">A user may can not run multiply iPerf tests in the same time </w:t>
+              <w:t xml:space="preserve">A user may not run multiply iPerf tests in the same time </w:t>
             </w:r>
           </w:p>
         </w:tc>
@@ -12190,7 +12190,7 @@
           </w:tcPr>
           <w:p>
             <w:pPr>
-              <w:spacing w:after="240" w:lineRule="auto"/>
+              <w:spacing w:line="288" w:lineRule="auto"/>
               <w:ind w:left="-100" w:firstLine="0"/>
               <w:contextualSpacing w:val="0"/>
             </w:pPr>
@@ -12198,7 +12198,7 @@
               <w:rPr>
                 <w:rtl w:val="0"/>
               </w:rPr>
-              <w:t xml:space="preserve">710</w:t>
+              <w:t xml:space="preserve">620</w:t>
             </w:r>
           </w:p>
         </w:tc>
@@ -12219,7 +12219,7 @@
           </w:tcPr>
           <w:p>
             <w:pPr>
-              <w:spacing w:after="240" w:lineRule="auto"/>
+              <w:spacing w:line="288" w:lineRule="auto"/>
               <w:ind w:left="-100" w:firstLine="0"/>
               <w:contextualSpacing w:val="0"/>
             </w:pPr>
@@ -12227,7 +12227,6 @@
               <w:rPr>
                 <w:rtl w:val="0"/>
               </w:rPr>
-              <w:t xml:space="preserve">FTP Get and Put</w:t>
             </w:r>
           </w:p>
         </w:tc>
@@ -12248,6 +12247,123 @@
           </w:tcPr>
           <w:p>
             <w:pPr>
+              <w:spacing w:line="288" w:lineRule="auto"/>
+              <w:ind w:left="-100" w:firstLine="0"/>
+              <w:contextualSpacing w:val="0"/>
+            </w:pPr>
+            <w:r>
+              <w:rPr>
+                <w:rtl w:val="0"/>
+              </w:rPr>
+            </w:r>
+          </w:p>
+        </w:tc>
+      </w:tr>
+      <w:tr>
+        <w:tc>
+          <w:tcPr>
+            <w:tcBorders>
+              <w:top w:color="000000" w:space="0" w:sz="6" w:val="single"/>
+              <w:left w:color="000000" w:space="0" w:sz="6" w:val="single"/>
+              <w:bottom w:color="000000" w:space="0" w:sz="6" w:val="single"/>
+              <w:right w:color="000000" w:space="0" w:sz="6" w:val="single"/>
+            </w:tcBorders>
+            <w:tcMar>
+              <w:top w:w="100.0" w:type="dxa"/>
+              <w:left w:w="100.0" w:type="dxa"/>
+              <w:bottom w:w="100.0" w:type="dxa"/>
+              <w:right w:w="100.0" w:type="dxa"/>
+            </w:tcMar>
+          </w:tcPr>
+          <w:p>
+            <w:pPr>
+              <w:spacing w:line="288" w:lineRule="auto"/>
+              <w:ind w:left="-100" w:firstLine="0"/>
+              <w:contextualSpacing w:val="0"/>
+            </w:pPr>
+            <w:r>
+              <w:rPr>
+                <w:rtl w:val="0"/>
+              </w:rPr>
+              <w:t xml:space="preserve">630</w:t>
+            </w:r>
+          </w:p>
+        </w:tc>
+        <w:tc>
+          <w:tcPr>
+            <w:tcBorders>
+              <w:top w:color="000000" w:space="0" w:sz="6" w:val="single"/>
+              <w:left w:color="000000" w:space="0" w:sz="6" w:val="single"/>
+              <w:bottom w:color="000000" w:space="0" w:sz="6" w:val="single"/>
+              <w:right w:color="000000" w:space="0" w:sz="6" w:val="single"/>
+            </w:tcBorders>
+            <w:tcMar>
+              <w:top w:w="100.0" w:type="dxa"/>
+              <w:left w:w="100.0" w:type="dxa"/>
+              <w:bottom w:w="100.0" w:type="dxa"/>
+              <w:right w:w="100.0" w:type="dxa"/>
+            </w:tcMar>
+          </w:tcPr>
+          <w:p>
+            <w:pPr>
+              <w:spacing w:line="288" w:lineRule="auto"/>
+              <w:ind w:left="-100" w:firstLine="0"/>
+              <w:contextualSpacing w:val="0"/>
+            </w:pPr>
+            <w:r>
+              <w:rPr>
+                <w:rtl w:val="0"/>
+              </w:rPr>
+            </w:r>
+          </w:p>
+        </w:tc>
+        <w:tc>
+          <w:tcPr>
+            <w:tcBorders>
+              <w:top w:color="000000" w:space="0" w:sz="6" w:val="single"/>
+              <w:left w:color="000000" w:space="0" w:sz="6" w:val="single"/>
+              <w:bottom w:color="000000" w:space="0" w:sz="6" w:val="single"/>
+              <w:right w:color="000000" w:space="0" w:sz="6" w:val="single"/>
+            </w:tcBorders>
+            <w:tcMar>
+              <w:top w:w="100.0" w:type="dxa"/>
+              <w:left w:w="100.0" w:type="dxa"/>
+              <w:bottom w:w="100.0" w:type="dxa"/>
+              <w:right w:w="100.0" w:type="dxa"/>
+            </w:tcMar>
+          </w:tcPr>
+          <w:p>
+            <w:pPr>
+              <w:spacing w:line="288" w:lineRule="auto"/>
+              <w:ind w:left="-100" w:firstLine="0"/>
+              <w:contextualSpacing w:val="0"/>
+            </w:pPr>
+            <w:r>
+              <w:rPr>
+                <w:rtl w:val="0"/>
+              </w:rPr>
+            </w:r>
+          </w:p>
+        </w:tc>
+      </w:tr>
+      <w:tr>
+        <w:tc>
+          <w:tcPr>
+            <w:tcBorders>
+              <w:top w:color="000000" w:space="0" w:sz="6" w:val="single"/>
+              <w:left w:color="000000" w:space="0" w:sz="6" w:val="single"/>
+              <w:bottom w:color="000000" w:space="0" w:sz="6" w:val="single"/>
+              <w:right w:color="000000" w:space="0" w:sz="6" w:val="single"/>
+            </w:tcBorders>
+            <w:tcMar>
+              <w:top w:w="100.0" w:type="dxa"/>
+              <w:left w:w="100.0" w:type="dxa"/>
+              <w:bottom w:w="100.0" w:type="dxa"/>
+              <w:right w:w="100.0" w:type="dxa"/>
+            </w:tcMar>
+          </w:tcPr>
+          <w:p>
+            <w:pPr>
               <w:spacing w:after="240" w:lineRule="auto"/>
               <w:ind w:left="-100" w:firstLine="0"/>
               <w:contextualSpacing w:val="0"/>
@@ -12256,7 +12372,239 @@
               <w:rPr>
                 <w:rtl w:val="0"/>
               </w:rPr>
+              <w:t xml:space="preserve">710</w:t>
+            </w:r>
+          </w:p>
+        </w:tc>
+        <w:tc>
+          <w:tcPr>
+            <w:tcBorders>
+              <w:top w:color="000000" w:space="0" w:sz="6" w:val="single"/>
+              <w:left w:color="000000" w:space="0" w:sz="6" w:val="single"/>
+              <w:bottom w:color="000000" w:space="0" w:sz="6" w:val="single"/>
+              <w:right w:color="000000" w:space="0" w:sz="6" w:val="single"/>
+            </w:tcBorders>
+            <w:tcMar>
+              <w:top w:w="100.0" w:type="dxa"/>
+              <w:left w:w="100.0" w:type="dxa"/>
+              <w:bottom w:w="100.0" w:type="dxa"/>
+              <w:right w:w="100.0" w:type="dxa"/>
+            </w:tcMar>
+          </w:tcPr>
+          <w:p>
+            <w:pPr>
+              <w:spacing w:after="240" w:lineRule="auto"/>
+              <w:ind w:left="-100" w:firstLine="0"/>
+              <w:contextualSpacing w:val="0"/>
+            </w:pPr>
+            <w:r>
+              <w:rPr>
+                <w:rtl w:val="0"/>
+              </w:rPr>
+              <w:t xml:space="preserve">FTP Get and Put</w:t>
+            </w:r>
+          </w:p>
+        </w:tc>
+        <w:tc>
+          <w:tcPr>
+            <w:tcBorders>
+              <w:top w:color="000000" w:space="0" w:sz="6" w:val="single"/>
+              <w:left w:color="000000" w:space="0" w:sz="6" w:val="single"/>
+              <w:bottom w:color="000000" w:space="0" w:sz="6" w:val="single"/>
+              <w:right w:color="000000" w:space="0" w:sz="6" w:val="single"/>
+            </w:tcBorders>
+            <w:tcMar>
+              <w:top w:w="100.0" w:type="dxa"/>
+              <w:left w:w="100.0" w:type="dxa"/>
+              <w:bottom w:w="100.0" w:type="dxa"/>
+              <w:right w:w="100.0" w:type="dxa"/>
+            </w:tcMar>
+          </w:tcPr>
+          <w:p>
+            <w:pPr>
+              <w:spacing w:after="240" w:lineRule="auto"/>
+              <w:ind w:left="-100" w:firstLine="0"/>
+              <w:contextualSpacing w:val="0"/>
+            </w:pPr>
+            <w:r>
+              <w:rPr>
+                <w:rtl w:val="0"/>
+              </w:rPr>
               <w:t xml:space="preserve">Build functionality for connecting towards a regular FTP Server.</w:t>
+            </w:r>
+          </w:p>
+        </w:tc>
+      </w:tr>
+      <w:tr>
+        <w:tc>
+          <w:tcPr>
+            <w:tcBorders>
+              <w:top w:color="000000" w:space="0" w:sz="6" w:val="single"/>
+              <w:left w:color="000000" w:space="0" w:sz="6" w:val="single"/>
+              <w:bottom w:color="000000" w:space="0" w:sz="6" w:val="single"/>
+              <w:right w:color="000000" w:space="0" w:sz="6" w:val="single"/>
+            </w:tcBorders>
+            <w:tcMar>
+              <w:top w:w="100.0" w:type="dxa"/>
+              <w:left w:w="100.0" w:type="dxa"/>
+              <w:bottom w:w="100.0" w:type="dxa"/>
+              <w:right w:w="100.0" w:type="dxa"/>
+            </w:tcMar>
+          </w:tcPr>
+          <w:p>
+            <w:pPr>
+              <w:spacing w:after="240" w:lineRule="auto"/>
+              <w:ind w:left="-100" w:firstLine="0"/>
+              <w:contextualSpacing w:val="0"/>
+            </w:pPr>
+            <w:r>
+              <w:rPr>
+                <w:rtl w:val="0"/>
+              </w:rPr>
+              <w:t xml:space="preserve">720</w:t>
+            </w:r>
+          </w:p>
+        </w:tc>
+        <w:tc>
+          <w:tcPr>
+            <w:tcBorders>
+              <w:top w:color="000000" w:space="0" w:sz="6" w:val="single"/>
+              <w:left w:color="000000" w:space="0" w:sz="6" w:val="single"/>
+              <w:bottom w:color="000000" w:space="0" w:sz="6" w:val="single"/>
+              <w:right w:color="000000" w:space="0" w:sz="6" w:val="single"/>
+            </w:tcBorders>
+            <w:tcMar>
+              <w:top w:w="100.0" w:type="dxa"/>
+              <w:left w:w="100.0" w:type="dxa"/>
+              <w:bottom w:w="100.0" w:type="dxa"/>
+              <w:right w:w="100.0" w:type="dxa"/>
+            </w:tcMar>
+          </w:tcPr>
+          <w:p>
+            <w:pPr>
+              <w:spacing w:after="240" w:lineRule="auto"/>
+              <w:ind w:left="-100" w:firstLine="0"/>
+              <w:contextualSpacing w:val="0"/>
+            </w:pPr>
+            <w:r>
+              <w:rPr>
+                <w:rtl w:val="0"/>
+              </w:rPr>
+            </w:r>
+          </w:p>
+        </w:tc>
+        <w:tc>
+          <w:tcPr>
+            <w:tcBorders>
+              <w:top w:color="000000" w:space="0" w:sz="6" w:val="single"/>
+              <w:left w:color="000000" w:space="0" w:sz="6" w:val="single"/>
+              <w:bottom w:color="000000" w:space="0" w:sz="6" w:val="single"/>
+              <w:right w:color="000000" w:space="0" w:sz="6" w:val="single"/>
+            </w:tcBorders>
+            <w:tcMar>
+              <w:top w:w="100.0" w:type="dxa"/>
+              <w:left w:w="100.0" w:type="dxa"/>
+              <w:bottom w:w="100.0" w:type="dxa"/>
+              <w:right w:w="100.0" w:type="dxa"/>
+            </w:tcMar>
+          </w:tcPr>
+          <w:p>
+            <w:pPr>
+              <w:spacing w:after="240" w:lineRule="auto"/>
+              <w:ind w:left="-100" w:firstLine="0"/>
+              <w:contextualSpacing w:val="0"/>
+            </w:pPr>
+            <w:r>
+              <w:rPr>
+                <w:rtl w:val="0"/>
+              </w:rPr>
+            </w:r>
+          </w:p>
+        </w:tc>
+      </w:tr>
+      <w:tr>
+        <w:tc>
+          <w:tcPr>
+            <w:tcBorders>
+              <w:top w:color="000000" w:space="0" w:sz="6" w:val="single"/>
+              <w:left w:color="000000" w:space="0" w:sz="6" w:val="single"/>
+              <w:bottom w:color="000000" w:space="0" w:sz="6" w:val="single"/>
+              <w:right w:color="000000" w:space="0" w:sz="6" w:val="single"/>
+            </w:tcBorders>
+            <w:tcMar>
+              <w:top w:w="100.0" w:type="dxa"/>
+              <w:left w:w="100.0" w:type="dxa"/>
+              <w:bottom w:w="100.0" w:type="dxa"/>
+              <w:right w:w="100.0" w:type="dxa"/>
+            </w:tcMar>
+          </w:tcPr>
+          <w:p>
+            <w:pPr>
+              <w:spacing w:after="240" w:lineRule="auto"/>
+              <w:ind w:left="-100" w:firstLine="0"/>
+              <w:contextualSpacing w:val="0"/>
+            </w:pPr>
+            <w:r>
+              <w:rPr>
+                <w:rtl w:val="0"/>
+              </w:rPr>
+              <w:t xml:space="preserve">730</w:t>
+            </w:r>
+          </w:p>
+        </w:tc>
+        <w:tc>
+          <w:tcPr>
+            <w:tcBorders>
+              <w:top w:color="000000" w:space="0" w:sz="6" w:val="single"/>
+              <w:left w:color="000000" w:space="0" w:sz="6" w:val="single"/>
+              <w:bottom w:color="000000" w:space="0" w:sz="6" w:val="single"/>
+              <w:right w:color="000000" w:space="0" w:sz="6" w:val="single"/>
+            </w:tcBorders>
+            <w:tcMar>
+              <w:top w:w="100.0" w:type="dxa"/>
+              <w:left w:w="100.0" w:type="dxa"/>
+              <w:bottom w:w="100.0" w:type="dxa"/>
+              <w:right w:w="100.0" w:type="dxa"/>
+            </w:tcMar>
+          </w:tcPr>
+          <w:p>
+            <w:pPr>
+              <w:spacing w:after="240" w:lineRule="auto"/>
+              <w:ind w:left="-100" w:firstLine="0"/>
+              <w:contextualSpacing w:val="0"/>
+            </w:pPr>
+            <w:r>
+              <w:rPr>
+                <w:rtl w:val="0"/>
+              </w:rPr>
+            </w:r>
+          </w:p>
+        </w:tc>
+        <w:tc>
+          <w:tcPr>
+            <w:tcBorders>
+              <w:top w:color="000000" w:space="0" w:sz="6" w:val="single"/>
+              <w:left w:color="000000" w:space="0" w:sz="6" w:val="single"/>
+              <w:bottom w:color="000000" w:space="0" w:sz="6" w:val="single"/>
+              <w:right w:color="000000" w:space="0" w:sz="6" w:val="single"/>
+            </w:tcBorders>
+            <w:tcMar>
+              <w:top w:w="100.0" w:type="dxa"/>
+              <w:left w:w="100.0" w:type="dxa"/>
+              <w:bottom w:w="100.0" w:type="dxa"/>
+              <w:right w:w="100.0" w:type="dxa"/>
+            </w:tcMar>
+          </w:tcPr>
+          <w:p>
+            <w:pPr>
+              <w:spacing w:after="240" w:lineRule="auto"/>
+              <w:ind w:left="-100" w:firstLine="0"/>
+              <w:contextualSpacing w:val="0"/>
+            </w:pPr>
+            <w:r>
+              <w:rPr>
+                <w:rtl w:val="0"/>
+              </w:rPr>
             </w:r>
           </w:p>
         </w:tc>
@@ -12433,7 +12781,7 @@
               <w:rPr>
                 <w:rtl w:val="0"/>
               </w:rPr>
-              <w:t xml:space="preserve">The app will not be designed with capabilities for multiple language.</w:t>
+              <w:t xml:space="preserve">The app will not be designed with capabilities for multiple languages.</w:t>
             </w:r>
             <w:r>
               <w:rPr>
@@ -12657,7 +13005,7 @@
         <w:rPr>
           <w:rtl w:val="0"/>
         </w:rPr>
-        <w:t xml:space="preserve">This section of the design document will show what our plans are for the diagrams we may include as well as some high-level design components. We are looking to have informative design diagrams.</w:t>
+        <w:t xml:space="preserve">This section of the design document will show what our plans are for the diagrams we may include as well as some high-level design components. We are looking to have informative design diagrams. This section should give an indepth look at what happens when the user runs the app. It will give detail to what the process is for connecting to an iPerf server and testing it.</w:t>
       </w:r>
     </w:p>
     <w:p>
@@ -12695,7 +13043,7 @@
         <w:rPr>
           <w:rtl w:val="0"/>
         </w:rPr>
-        <w:t xml:space="preserve">This design document will serve to outline a very high level design. This document will not include a thorough description of all of the lower level modules</w:t>
+        <w:t xml:space="preserve">The project should allow users to create and run tests to and iPerf server and see the results. The sections below should make understanding the process of what the app should actually do, more clear.</w:t>
       </w:r>
     </w:p>
     <w:p>
@@ -13452,12 +13800,12 @@
           <wp:inline distB="114300" distT="114300" distL="114300" distR="114300">
             <wp:extent cx="6191250" cy="4597400"/>
             <wp:effectExtent b="0" l="0" r="0" t="0"/>
-            <wp:docPr id="4" name="image08.png"/>
+            <wp:docPr id="3" name="image07.png"/>
             <a:graphic>
               <a:graphicData uri="http://schemas.openxmlformats.org/drawingml/2006/picture">
                 <pic:pic>
                   <pic:nvPicPr>
-                    <pic:cNvPr id="0" name="image08.png"/>
+                    <pic:cNvPr id="0" name="image07.png"/>
                     <pic:cNvPicPr preferRelativeResize="0"/>
                   </pic:nvPicPr>
                   <pic:blipFill>
@@ -13774,12 +14122,12 @@
           <wp:inline distB="114300" distT="114300" distL="114300" distR="114300">
             <wp:extent cx="5740400" cy="7620000"/>
             <wp:effectExtent b="0" l="0" r="0" t="0"/>
-            <wp:docPr id="1" name="image05.jpg"/>
+            <wp:docPr id="4" name="image08.jpg"/>
             <a:graphic>
               <a:graphicData uri="http://schemas.openxmlformats.org/drawingml/2006/picture">
                 <pic:pic>
                   <pic:nvPicPr>
-                    <pic:cNvPr id="0" name="image05.jpg"/>
+                    <pic:cNvPr id="0" name="image08.jpg"/>
                     <pic:cNvPicPr preferRelativeResize="0"/>
                   </pic:nvPicPr>
                   <pic:blipFill>
@@ -13844,7 +14192,32 @@
         <w:rPr>
           <w:rtl w:val="0"/>
         </w:rPr>
-        <w:t xml:space="preserve">Data that needs to be stored in database for future retrieval.</w:t>
+        <w:t xml:space="preserve">Test r</w:t>
+      </w:r>
+      <w:r>
+        <w:rPr>
+          <w:rtl w:val="0"/>
+        </w:rPr>
+        <w:t xml:space="preserve">esults, time, and location</w:t>
+      </w:r>
+      <w:r>
+        <w:rPr>
+          <w:rtl w:val="0"/>
+        </w:rPr>
+        <w:t xml:space="preserve"> that needs to be stored in database for future retrieval. They will be stored by using </w:t>
+      </w:r>
+      <w:r>
+        <w:rPr>
+          <w:sz w:val="22"/>
+          <w:rtl w:val="0"/>
+        </w:rPr>
+        <w:t xml:space="preserve">JSON result string.</w:t>
+      </w:r>
+      <w:r>
+        <w:rPr>
+          <w:rtl w:val="0"/>
+        </w:rPr>
+        <w:t xml:space="preserve"> </w:t>
       </w:r>
     </w:p>
     <w:p>
@@ -13880,7 +14253,7 @@
         <w:rPr>
           <w:rtl w:val="0"/>
         </w:rPr>
-        <w:t xml:space="preserve">N/A</w:t>
+        <w:t xml:space="preserve">This design was chosen in order to best reflect what our user will need to successfully run a test on an iPerf server.</w:t>
       </w:r>
     </w:p>
     <w:p>
@@ -13973,16 +14346,27 @@
         <w:contextualSpacing w:val="0"/>
       </w:pPr>
       <w:r>
+        <w:rPr>
+          <w:rtl w:val="0"/>
+        </w:rPr>
+      </w:r>
+    </w:p>
+    <w:p>
+      <w:pPr>
+        <w:ind w:left="0" w:firstLine="0"/>
+        <w:contextualSpacing w:val="0"/>
+      </w:pPr>
+      <w:r>
         <w:drawing>
-          <wp:inline distB="114300" distT="114300" distL="114300" distR="114300">
-            <wp:extent cx="2905125" cy="4495800"/>
+          <wp:inline distB="19050" distT="19050" distL="19050" distR="19050">
+            <wp:extent cx="2150674" cy="3823426"/>
             <wp:effectExtent b="0" l="0" r="0" t="0"/>
-            <wp:docPr descr="QQ图片20150401095003.jpg" id="3" name="image07.jpg"/>
+            <wp:docPr id="1" name="image03.png"/>
             <a:graphic>
               <a:graphicData uri="http://schemas.openxmlformats.org/drawingml/2006/picture">
                 <pic:pic>
                   <pic:nvPicPr>
-                    <pic:cNvPr descr="QQ图片20150401095003.jpg" id="0" name="image07.jpg"/>
+                    <pic:cNvPr id="0" name="image03.png"/>
                     <pic:cNvPicPr preferRelativeResize="0"/>
                   </pic:nvPicPr>
                   <pic:blipFill>
@@ -13995,7 +14379,7 @@
                   <pic:spPr>
                     <a:xfrm>
                       <a:off x="0" y="0"/>
-                      <a:ext cx="2905125" cy="4495800"/>
+                      <a:ext cx="2150674" cy="3823426"/>
                     </a:xfrm>
                     <a:prstGeom prst="rect"/>
                     <a:ln/>
@@ -15555,6 +15939,39 @@
       </w:pPr>
       <w:r>
         <w:rPr>
+          <w:rtl w:val="0"/>
+        </w:rPr>
+      </w:r>
+    </w:p>
+    <w:p>
+      <w:pPr>
+        <w:ind w:left="0" w:firstLine="0"/>
+        <w:contextualSpacing w:val="0"/>
+      </w:pPr>
+      <w:r>
+        <w:rPr>
+          <w:rtl w:val="0"/>
+        </w:rPr>
+      </w:r>
+    </w:p>
+    <w:p>
+      <w:pPr>
+        <w:ind w:left="0" w:firstLine="0"/>
+        <w:contextualSpacing w:val="0"/>
+      </w:pPr>
+      <w:r>
+        <w:rPr>
+          <w:rtl w:val="0"/>
+        </w:rPr>
+      </w:r>
+    </w:p>
+    <w:p>
+      <w:pPr>
+        <w:ind w:left="0" w:firstLine="0"/>
+        <w:contextualSpacing w:val="0"/>
+      </w:pPr>
+      <w:r>
+        <w:rPr>
           <w:b w:val="1"/>
           <w:sz w:val="36"/>
           <w:rtl w:val="0"/>
@@ -15571,9 +15988,476 @@
         <w:rPr>
           <w:rtl w:val="0"/>
         </w:rPr>
-        <w:t xml:space="preserve">iPerf-------------A tool that sends traffic to another iPerf entity and evaluates network characteristics such as throughput and latency.</w:t>
-      </w:r>
-    </w:p>
+      </w:r>
+    </w:p>
+    <w:tbl>
+      <w:tblPr>
+        <w:tblStyle w:val="Table25"/>
+        <w:bidi w:val="0"/>
+        <w:tblW w:w="9720.0" w:type="dxa"/>
+        <w:jc w:val="left"/>
+        <w:tblBorders>
+          <w:top w:color="000000" w:space="0" w:sz="8" w:val="single"/>
+          <w:left w:color="000000" w:space="0" w:sz="8" w:val="single"/>
+          <w:bottom w:color="000000" w:space="0" w:sz="8" w:val="single"/>
+          <w:right w:color="000000" w:space="0" w:sz="8" w:val="single"/>
+          <w:insideH w:color="000000" w:space="0" w:sz="8" w:val="single"/>
+          <w:insideV w:color="000000" w:space="0" w:sz="8" w:val="single"/>
+        </w:tblBorders>
+        <w:tblLayout w:type="fixed"/>
+        <w:tblLook w:val="0600"/>
+      </w:tblPr>
+      <w:tblGrid>
+        <w:gridCol w:w="1260"/>
+        <w:gridCol w:w="8460"/>
+        <w:tblGridChange w:id="0">
+          <w:tblGrid>
+            <w:gridCol w:w="1260"/>
+            <w:gridCol w:w="8460"/>
+          </w:tblGrid>
+        </w:tblGridChange>
+      </w:tblGrid>
+      <w:tr>
+        <w:tc>
+          <w:tcPr>
+            <w:tcMar>
+              <w:top w:w="100.0" w:type="dxa"/>
+              <w:left w:w="100.0" w:type="dxa"/>
+              <w:bottom w:w="100.0" w:type="dxa"/>
+              <w:right w:w="100.0" w:type="dxa"/>
+            </w:tcMar>
+          </w:tcPr>
+          <w:p>
+            <w:pPr>
+              <w:keepNext w:val="0"/>
+              <w:keepLines w:val="0"/>
+              <w:widowControl w:val="0"/>
+              <w:spacing w:after="0" w:before="0" w:line="240" w:lineRule="auto"/>
+              <w:ind w:left="0" w:right="0" w:firstLine="0"/>
+              <w:contextualSpacing w:val="0"/>
+              <w:jc w:val="left"/>
+            </w:pPr>
+            <w:r>
+              <w:rPr>
+                <w:rFonts w:ascii="Calibri" w:cs="Calibri" w:eastAsia="Calibri" w:hAnsi="Calibri"/>
+                <w:sz w:val="22"/>
+                <w:rtl w:val="0"/>
+              </w:rPr>
+              <w:t xml:space="preserve">Term</w:t>
+            </w:r>
+            <w:r>
+              <w:rPr>
+                <w:rtl w:val="0"/>
+              </w:rPr>
+            </w:r>
+          </w:p>
+        </w:tc>
+        <w:tc>
+          <w:tcPr>
+            <w:tcMar>
+              <w:top w:w="100.0" w:type="dxa"/>
+              <w:left w:w="100.0" w:type="dxa"/>
+              <w:bottom w:w="100.0" w:type="dxa"/>
+              <w:right w:w="100.0" w:type="dxa"/>
+            </w:tcMar>
+          </w:tcPr>
+          <w:p>
+            <w:pPr>
+              <w:keepNext w:val="0"/>
+              <w:keepLines w:val="0"/>
+              <w:widowControl w:val="0"/>
+              <w:spacing w:after="0" w:before="0" w:line="240" w:lineRule="auto"/>
+              <w:ind w:left="0" w:right="0" w:firstLine="0"/>
+              <w:contextualSpacing w:val="0"/>
+              <w:jc w:val="left"/>
+            </w:pPr>
+            <w:r>
+              <w:rPr>
+                <w:rFonts w:ascii="Calibri" w:cs="Calibri" w:eastAsia="Calibri" w:hAnsi="Calibri"/>
+                <w:sz w:val="22"/>
+                <w:rtl w:val="0"/>
+              </w:rPr>
+              <w:t xml:space="preserve">Definition</w:t>
+            </w:r>
+            <w:r>
+              <w:rPr>
+                <w:rtl w:val="0"/>
+              </w:rPr>
+            </w:r>
+          </w:p>
+        </w:tc>
+      </w:tr>
+      <w:tr>
+        <w:tc>
+          <w:tcPr>
+            <w:tcMar>
+              <w:top w:w="100.0" w:type="dxa"/>
+              <w:left w:w="100.0" w:type="dxa"/>
+              <w:bottom w:w="100.0" w:type="dxa"/>
+              <w:right w:w="100.0" w:type="dxa"/>
+            </w:tcMar>
+          </w:tcPr>
+          <w:p>
+            <w:pPr>
+              <w:keepNext w:val="0"/>
+              <w:keepLines w:val="0"/>
+              <w:widowControl w:val="0"/>
+              <w:spacing w:after="0" w:before="0" w:line="240" w:lineRule="auto"/>
+              <w:ind w:left="0" w:right="0" w:firstLine="0"/>
+              <w:contextualSpacing w:val="0"/>
+              <w:jc w:val="left"/>
+            </w:pPr>
+            <w:r>
+              <w:rPr>
+                <w:rtl w:val="0"/>
+              </w:rPr>
+              <w:t xml:space="preserve">iPerf</w:t>
+            </w:r>
+          </w:p>
+        </w:tc>
+        <w:tc>
+          <w:tcPr>
+            <w:tcMar>
+              <w:top w:w="100.0" w:type="dxa"/>
+              <w:left w:w="100.0" w:type="dxa"/>
+              <w:bottom w:w="100.0" w:type="dxa"/>
+              <w:right w:w="100.0" w:type="dxa"/>
+            </w:tcMar>
+          </w:tcPr>
+          <w:p>
+            <w:pPr>
+              <w:contextualSpacing w:val="0"/>
+            </w:pPr>
+            <w:r>
+              <w:rPr>
+                <w:rtl w:val="0"/>
+              </w:rPr>
+              <w:t xml:space="preserve">A tool that sends traffic to another iPerf entity and evaluates network characteristics such as throughput and latency.</w:t>
+            </w:r>
+          </w:p>
+          <w:p>
+            <w:pPr>
+              <w:keepNext w:val="0"/>
+              <w:keepLines w:val="0"/>
+              <w:widowControl w:val="0"/>
+              <w:spacing w:after="0" w:before="0" w:line="240" w:lineRule="auto"/>
+              <w:ind w:left="0" w:right="0" w:firstLine="0"/>
+              <w:contextualSpacing w:val="0"/>
+              <w:jc w:val="left"/>
+            </w:pPr>
+            <w:r>
+              <w:rPr>
+                <w:rtl w:val="0"/>
+              </w:rPr>
+            </w:r>
+          </w:p>
+        </w:tc>
+      </w:tr>
+      <w:tr>
+        <w:tc>
+          <w:tcPr>
+            <w:tcMar>
+              <w:top w:w="100.0" w:type="dxa"/>
+              <w:left w:w="100.0" w:type="dxa"/>
+              <w:bottom w:w="100.0" w:type="dxa"/>
+              <w:right w:w="100.0" w:type="dxa"/>
+            </w:tcMar>
+          </w:tcPr>
+          <w:p>
+            <w:pPr>
+              <w:keepNext w:val="0"/>
+              <w:keepLines w:val="0"/>
+              <w:widowControl w:val="0"/>
+              <w:spacing w:after="0" w:before="0" w:line="240" w:lineRule="auto"/>
+              <w:ind w:left="0" w:right="0" w:firstLine="0"/>
+              <w:contextualSpacing w:val="0"/>
+              <w:jc w:val="left"/>
+            </w:pPr>
+            <w:r>
+              <w:rPr>
+                <w:rtl w:val="0"/>
+              </w:rPr>
+              <w:t xml:space="preserve">GSM</w:t>
+            </w:r>
+          </w:p>
+        </w:tc>
+        <w:tc>
+          <w:tcPr>
+            <w:tcMar>
+              <w:top w:w="100.0" w:type="dxa"/>
+              <w:left w:w="100.0" w:type="dxa"/>
+              <w:bottom w:w="100.0" w:type="dxa"/>
+              <w:right w:w="100.0" w:type="dxa"/>
+            </w:tcMar>
+          </w:tcPr>
+          <w:p>
+            <w:pPr>
+              <w:keepNext w:val="0"/>
+              <w:keepLines w:val="0"/>
+              <w:widowControl w:val="0"/>
+              <w:spacing w:after="0" w:before="0" w:line="240" w:lineRule="auto"/>
+              <w:ind w:left="0" w:right="0" w:firstLine="0"/>
+              <w:contextualSpacing w:val="0"/>
+              <w:jc w:val="left"/>
+            </w:pPr>
+            <w:r>
+              <w:rPr>
+                <w:rtl w:val="0"/>
+              </w:rPr>
+              <w:t xml:space="preserve">Global System for Mobile Communications</w:t>
+            </w:r>
+          </w:p>
+        </w:tc>
+      </w:tr>
+      <w:tr>
+        <w:tc>
+          <w:tcPr>
+            <w:tcMar>
+              <w:top w:w="100.0" w:type="dxa"/>
+              <w:left w:w="100.0" w:type="dxa"/>
+              <w:bottom w:w="100.0" w:type="dxa"/>
+              <w:right w:w="100.0" w:type="dxa"/>
+            </w:tcMar>
+          </w:tcPr>
+          <w:p>
+            <w:pPr>
+              <w:keepNext w:val="0"/>
+              <w:keepLines w:val="0"/>
+              <w:widowControl w:val="0"/>
+              <w:spacing w:after="0" w:before="0" w:line="240" w:lineRule="auto"/>
+              <w:ind w:left="0" w:right="0" w:firstLine="0"/>
+              <w:contextualSpacing w:val="0"/>
+              <w:jc w:val="left"/>
+            </w:pPr>
+            <w:r>
+              <w:rPr>
+                <w:rtl w:val="0"/>
+              </w:rPr>
+              <w:t xml:space="preserve">WCDMA</w:t>
+            </w:r>
+          </w:p>
+        </w:tc>
+        <w:tc>
+          <w:tcPr>
+            <w:tcMar>
+              <w:top w:w="100.0" w:type="dxa"/>
+              <w:left w:w="100.0" w:type="dxa"/>
+              <w:bottom w:w="100.0" w:type="dxa"/>
+              <w:right w:w="100.0" w:type="dxa"/>
+            </w:tcMar>
+          </w:tcPr>
+          <w:p>
+            <w:pPr>
+              <w:contextualSpacing w:val="0"/>
+            </w:pPr>
+            <w:r>
+              <w:rPr>
+                <w:rtl w:val="0"/>
+              </w:rPr>
+              <w:t xml:space="preserve">Wideband Code Division Multiple Access</w:t>
+            </w:r>
+          </w:p>
+          <w:p>
+            <w:pPr>
+              <w:keepNext w:val="0"/>
+              <w:keepLines w:val="0"/>
+              <w:widowControl w:val="0"/>
+              <w:spacing w:after="0" w:before="0" w:line="240" w:lineRule="auto"/>
+              <w:ind w:left="0" w:right="0" w:firstLine="0"/>
+              <w:contextualSpacing w:val="0"/>
+              <w:jc w:val="left"/>
+            </w:pPr>
+            <w:r>
+              <w:rPr>
+                <w:rtl w:val="0"/>
+              </w:rPr>
+            </w:r>
+          </w:p>
+        </w:tc>
+      </w:tr>
+      <w:tr>
+        <w:tc>
+          <w:tcPr>
+            <w:tcMar>
+              <w:top w:w="100.0" w:type="dxa"/>
+              <w:left w:w="100.0" w:type="dxa"/>
+              <w:bottom w:w="100.0" w:type="dxa"/>
+              <w:right w:w="100.0" w:type="dxa"/>
+            </w:tcMar>
+          </w:tcPr>
+          <w:p>
+            <w:pPr>
+              <w:keepNext w:val="0"/>
+              <w:keepLines w:val="0"/>
+              <w:widowControl w:val="0"/>
+              <w:spacing w:after="0" w:before="0" w:line="240" w:lineRule="auto"/>
+              <w:ind w:left="0" w:right="0" w:firstLine="0"/>
+              <w:contextualSpacing w:val="0"/>
+              <w:jc w:val="left"/>
+            </w:pPr>
+            <w:r>
+              <w:rPr>
+                <w:rtl w:val="0"/>
+              </w:rPr>
+              <w:t xml:space="preserve">LTE</w:t>
+            </w:r>
+          </w:p>
+        </w:tc>
+        <w:tc>
+          <w:tcPr>
+            <w:tcMar>
+              <w:top w:w="100.0" w:type="dxa"/>
+              <w:left w:w="100.0" w:type="dxa"/>
+              <w:bottom w:w="100.0" w:type="dxa"/>
+              <w:right w:w="100.0" w:type="dxa"/>
+            </w:tcMar>
+          </w:tcPr>
+          <w:p>
+            <w:pPr>
+              <w:contextualSpacing w:val="0"/>
+            </w:pPr>
+            <w:r>
+              <w:rPr>
+                <w:rtl w:val="0"/>
+              </w:rPr>
+              <w:t xml:space="preserve">Long Time Evolution</w:t>
+            </w:r>
+          </w:p>
+          <w:p>
+            <w:pPr>
+              <w:keepNext w:val="0"/>
+              <w:keepLines w:val="0"/>
+              <w:widowControl w:val="0"/>
+              <w:spacing w:after="0" w:before="0" w:line="240" w:lineRule="auto"/>
+              <w:ind w:left="0" w:right="0" w:firstLine="0"/>
+              <w:contextualSpacing w:val="0"/>
+              <w:jc w:val="left"/>
+            </w:pPr>
+            <w:r>
+              <w:rPr>
+                <w:rtl w:val="0"/>
+              </w:rPr>
+            </w:r>
+          </w:p>
+        </w:tc>
+      </w:tr>
+      <w:tr>
+        <w:tc>
+          <w:tcPr>
+            <w:tcMar>
+              <w:top w:w="100.0" w:type="dxa"/>
+              <w:left w:w="100.0" w:type="dxa"/>
+              <w:bottom w:w="100.0" w:type="dxa"/>
+              <w:right w:w="100.0" w:type="dxa"/>
+            </w:tcMar>
+          </w:tcPr>
+          <w:p>
+            <w:pPr>
+              <w:keepNext w:val="0"/>
+              <w:keepLines w:val="0"/>
+              <w:widowControl w:val="0"/>
+              <w:spacing w:after="0" w:before="0" w:line="240" w:lineRule="auto"/>
+              <w:ind w:left="0" w:right="0" w:firstLine="0"/>
+              <w:contextualSpacing w:val="0"/>
+              <w:jc w:val="left"/>
+            </w:pPr>
+            <w:r>
+              <w:rPr>
+                <w:rtl w:val="0"/>
+              </w:rPr>
+              <w:t xml:space="preserve">IDE</w:t>
+            </w:r>
+          </w:p>
+        </w:tc>
+        <w:tc>
+          <w:tcPr>
+            <w:tcMar>
+              <w:top w:w="100.0" w:type="dxa"/>
+              <w:left w:w="100.0" w:type="dxa"/>
+              <w:bottom w:w="100.0" w:type="dxa"/>
+              <w:right w:w="100.0" w:type="dxa"/>
+            </w:tcMar>
+          </w:tcPr>
+          <w:p>
+            <w:pPr>
+              <w:contextualSpacing w:val="0"/>
+            </w:pPr>
+            <w:r>
+              <w:rPr>
+                <w:rtl w:val="0"/>
+              </w:rPr>
+              <w:t xml:space="preserve">Integrated Development Environment</w:t>
+            </w:r>
+          </w:p>
+          <w:p>
+            <w:pPr>
+              <w:keepNext w:val="0"/>
+              <w:keepLines w:val="0"/>
+              <w:widowControl w:val="0"/>
+              <w:spacing w:after="0" w:before="0" w:line="240" w:lineRule="auto"/>
+              <w:ind w:left="0" w:right="0" w:firstLine="0"/>
+              <w:contextualSpacing w:val="0"/>
+              <w:jc w:val="left"/>
+            </w:pPr>
+            <w:r>
+              <w:rPr>
+                <w:rtl w:val="0"/>
+              </w:rPr>
+            </w:r>
+          </w:p>
+        </w:tc>
+      </w:tr>
+      <w:tr>
+        <w:tc>
+          <w:tcPr>
+            <w:tcMar>
+              <w:top w:w="100.0" w:type="dxa"/>
+              <w:left w:w="100.0" w:type="dxa"/>
+              <w:bottom w:w="100.0" w:type="dxa"/>
+              <w:right w:w="100.0" w:type="dxa"/>
+            </w:tcMar>
+          </w:tcPr>
+          <w:p>
+            <w:pPr>
+              <w:keepNext w:val="0"/>
+              <w:keepLines w:val="0"/>
+              <w:widowControl w:val="0"/>
+              <w:spacing w:after="0" w:before="0" w:line="240" w:lineRule="auto"/>
+              <w:ind w:left="0" w:right="0" w:firstLine="0"/>
+              <w:contextualSpacing w:val="0"/>
+              <w:jc w:val="left"/>
+            </w:pPr>
+            <w:r>
+              <w:rPr>
+                <w:rtl w:val="0"/>
+              </w:rPr>
+              <w:t xml:space="preserve">UI</w:t>
+            </w:r>
+          </w:p>
+        </w:tc>
+        <w:tc>
+          <w:tcPr>
+            <w:tcMar>
+              <w:top w:w="100.0" w:type="dxa"/>
+              <w:left w:w="100.0" w:type="dxa"/>
+              <w:bottom w:w="100.0" w:type="dxa"/>
+              <w:right w:w="100.0" w:type="dxa"/>
+            </w:tcMar>
+          </w:tcPr>
+          <w:p>
+            <w:pPr>
+              <w:contextualSpacing w:val="0"/>
+            </w:pPr>
+            <w:r>
+              <w:rPr>
+                <w:rtl w:val="0"/>
+              </w:rPr>
+              <w:t xml:space="preserve">User Interface</w:t>
+            </w:r>
+          </w:p>
+        </w:tc>
+      </w:tr>
+    </w:tbl>
     <w:p>
       <w:pPr>
         <w:ind w:left="0" w:firstLine="0"/>
@@ -15583,110 +16467,6 @@
         <w:rPr>
           <w:rtl w:val="0"/>
         </w:rPr>
-      </w:r>
-    </w:p>
-    <w:p>
-      <w:pPr>
-        <w:ind w:left="0" w:firstLine="0"/>
-        <w:contextualSpacing w:val="0"/>
-      </w:pPr>
-      <w:r>
-        <w:rPr>
-          <w:rtl w:val="0"/>
-        </w:rPr>
-        <w:t xml:space="preserve">GSM------------Global System for Mobile Communications</w:t>
-      </w:r>
-    </w:p>
-    <w:p>
-      <w:pPr>
-        <w:ind w:left="0" w:firstLine="0"/>
-        <w:contextualSpacing w:val="0"/>
-      </w:pPr>
-      <w:r>
-        <w:rPr>
-          <w:rtl w:val="0"/>
-        </w:rPr>
-      </w:r>
-    </w:p>
-    <w:p>
-      <w:pPr>
-        <w:ind w:left="0" w:firstLine="0"/>
-        <w:contextualSpacing w:val="0"/>
-      </w:pPr>
-      <w:r>
-        <w:rPr>
-          <w:rtl w:val="0"/>
-        </w:rPr>
-        <w:t xml:space="preserve">WCDMA-------Wideband Code Division Multiple Access</w:t>
-      </w:r>
-    </w:p>
-    <w:p>
-      <w:pPr>
-        <w:ind w:left="0" w:firstLine="0"/>
-        <w:contextualSpacing w:val="0"/>
-      </w:pPr>
-      <w:r>
-        <w:rPr>
-          <w:rtl w:val="0"/>
-        </w:rPr>
-      </w:r>
-    </w:p>
-    <w:p>
-      <w:pPr>
-        <w:ind w:left="0" w:firstLine="0"/>
-        <w:contextualSpacing w:val="0"/>
-      </w:pPr>
-      <w:r>
-        <w:rPr>
-          <w:rtl w:val="0"/>
-        </w:rPr>
-        <w:t xml:space="preserve">LTE-------------Long Time Evolution</w:t>
-      </w:r>
-    </w:p>
-    <w:p>
-      <w:pPr>
-        <w:ind w:left="0" w:firstLine="0"/>
-        <w:contextualSpacing w:val="0"/>
-      </w:pPr>
-      <w:r>
-        <w:rPr>
-          <w:rtl w:val="0"/>
-        </w:rPr>
-      </w:r>
-    </w:p>
-    <w:p>
-      <w:pPr>
-        <w:ind w:left="0" w:firstLine="0"/>
-        <w:contextualSpacing w:val="0"/>
-      </w:pPr>
-      <w:r>
-        <w:rPr>
-          <w:rtl w:val="0"/>
-        </w:rPr>
-        <w:t xml:space="preserve">IDE-------------Integrated Development Environment</w:t>
-      </w:r>
-    </w:p>
-    <w:p>
-      <w:pPr>
-        <w:ind w:left="0" w:firstLine="0"/>
-        <w:contextualSpacing w:val="0"/>
-      </w:pPr>
-      <w:r>
-        <w:rPr>
-          <w:rtl w:val="0"/>
-        </w:rPr>
-      </w:r>
-    </w:p>
-    <w:p>
-      <w:pPr>
-        <w:ind w:left="0" w:firstLine="0"/>
-        <w:contextualSpacing w:val="0"/>
-      </w:pPr>
-      <w:r>
-        <w:rPr>
-          <w:rtl w:val="0"/>
-        </w:rPr>
-        <w:t xml:space="preserve">UI--------------User Interface</w:t>
       </w:r>
     </w:p>
     <w:sectPr>
@@ -16455,5 +17235,24 @@
     <w:tblStylePr w:type="seCell"/>
     <w:tblStylePr w:type="swCell"/>
   </w:style>
+  <w:style w:type="table" w:styleId="Table25">
+    <w:basedOn w:val="TableNormal"/>
+    <w:tblPr>
+      <w:tblStyleRowBandSize w:val="1"/>
+      <w:tblStyleColBandSize w:val="1"/>
+    </w:tblPr>
+    <w:tblStylePr w:type="band1Horz"/>
+    <w:tblStylePr w:type="band1Vert"/>
+    <w:tblStylePr w:type="band2Horz"/>
+    <w:tblStylePr w:type="band2Vert"/>
+    <w:tblStylePr w:type="firstCol"/>
+    <w:tblStylePr w:type="firstRow"/>
+    <w:tblStylePr w:type="lastCol"/>
+    <w:tblStylePr w:type="lastRow"/>
+    <w:tblStylePr w:type="neCell"/>
+    <w:tblStylePr w:type="nwCell"/>
+    <w:tblStylePr w:type="seCell"/>
+    <w:tblStylePr w:type="swCell"/>
+  </w:style>
 </w:styles>
 </file>
</xml_diff>

<commit_message>
Updated for audit points
Updated for the audit.
</commit_message>
<xml_diff>
--- a/Documents/Ericsson-ProjectSpecificationDocument.docx
+++ b/Documents/Ericsson-ProjectSpecificationDocument.docx
@@ -12141,6 +12141,53 @@
               <w:t xml:space="preserve">Build a GUI</w:t>
             </w:r>
           </w:p>
+          <w:p>
+            <w:pPr>
+              <w:spacing w:line="288" w:lineRule="auto"/>
+              <w:ind w:left="-100" w:firstLine="0"/>
+              <w:contextualSpacing w:val="0"/>
+            </w:pPr>
+            <w:r>
+              <w:rPr>
+                <w:b w:val="1"/>
+                <w:rtl w:val="0"/>
+              </w:rPr>
+              <w:t xml:space="preserve">Acceptance Criteria:</w:t>
+            </w:r>
+            <w:r>
+              <w:rPr>
+                <w:rtl w:val="0"/>
+              </w:rPr>
+              <w:br w:type="textWrapping"/>
+              <w:t xml:space="preserve">1. The user must have connection to a network</w:t>
+            </w:r>
+          </w:p>
+          <w:p>
+            <w:pPr>
+              <w:spacing w:line="288" w:lineRule="auto"/>
+              <w:ind w:left="-100" w:firstLine="0"/>
+              <w:contextualSpacing w:val="0"/>
+            </w:pPr>
+            <w:r>
+              <w:rPr>
+                <w:rtl w:val="0"/>
+              </w:rPr>
+              <w:t xml:space="preserve">2. The user must begin the test</w:t>
+            </w:r>
+          </w:p>
+          <w:p>
+            <w:pPr>
+              <w:spacing w:line="288" w:lineRule="auto"/>
+              <w:ind w:left="-100" w:firstLine="0"/>
+              <w:contextualSpacing w:val="0"/>
+            </w:pPr>
+            <w:r>
+              <w:rPr>
+                <w:rtl w:val="0"/>
+              </w:rPr>
+              <w:t xml:space="preserve">3. The data must be accurate and calculated to fit the graph</w:t>
+            </w:r>
+          </w:p>
         </w:tc>
         <w:tc>
           <w:tcPr>
@@ -12190,7 +12237,7 @@
           </w:tcPr>
           <w:p>
             <w:pPr>
-              <w:spacing w:line="288" w:lineRule="auto"/>
+              <w:spacing w:after="240" w:lineRule="auto"/>
               <w:ind w:left="-100" w:firstLine="0"/>
               <w:contextualSpacing w:val="0"/>
             </w:pPr>
@@ -12198,7 +12245,7 @@
               <w:rPr>
                 <w:rtl w:val="0"/>
               </w:rPr>
-              <w:t xml:space="preserve">620</w:t>
+              <w:t xml:space="preserve">710</w:t>
             </w:r>
           </w:p>
         </w:tc>
@@ -12219,7 +12266,7 @@
           </w:tcPr>
           <w:p>
             <w:pPr>
-              <w:spacing w:line="288" w:lineRule="auto"/>
+              <w:spacing w:after="240" w:lineRule="auto"/>
               <w:ind w:left="-100" w:firstLine="0"/>
               <w:contextualSpacing w:val="0"/>
             </w:pPr>
@@ -12227,6 +12274,7 @@
               <w:rPr>
                 <w:rtl w:val="0"/>
               </w:rPr>
+              <w:t xml:space="preserve">FTP Get and Put</w:t>
             </w:r>
           </w:p>
         </w:tc>
@@ -12247,123 +12295,6 @@
           </w:tcPr>
           <w:p>
             <w:pPr>
-              <w:spacing w:line="288" w:lineRule="auto"/>
-              <w:ind w:left="-100" w:firstLine="0"/>
-              <w:contextualSpacing w:val="0"/>
-            </w:pPr>
-            <w:r>
-              <w:rPr>
-                <w:rtl w:val="0"/>
-              </w:rPr>
-            </w:r>
-          </w:p>
-        </w:tc>
-      </w:tr>
-      <w:tr>
-        <w:tc>
-          <w:tcPr>
-            <w:tcBorders>
-              <w:top w:color="000000" w:space="0" w:sz="6" w:val="single"/>
-              <w:left w:color="000000" w:space="0" w:sz="6" w:val="single"/>
-              <w:bottom w:color="000000" w:space="0" w:sz="6" w:val="single"/>
-              <w:right w:color="000000" w:space="0" w:sz="6" w:val="single"/>
-            </w:tcBorders>
-            <w:tcMar>
-              <w:top w:w="100.0" w:type="dxa"/>
-              <w:left w:w="100.0" w:type="dxa"/>
-              <w:bottom w:w="100.0" w:type="dxa"/>
-              <w:right w:w="100.0" w:type="dxa"/>
-            </w:tcMar>
-          </w:tcPr>
-          <w:p>
-            <w:pPr>
-              <w:spacing w:line="288" w:lineRule="auto"/>
-              <w:ind w:left="-100" w:firstLine="0"/>
-              <w:contextualSpacing w:val="0"/>
-            </w:pPr>
-            <w:r>
-              <w:rPr>
-                <w:rtl w:val="0"/>
-              </w:rPr>
-              <w:t xml:space="preserve">630</w:t>
-            </w:r>
-          </w:p>
-        </w:tc>
-        <w:tc>
-          <w:tcPr>
-            <w:tcBorders>
-              <w:top w:color="000000" w:space="0" w:sz="6" w:val="single"/>
-              <w:left w:color="000000" w:space="0" w:sz="6" w:val="single"/>
-              <w:bottom w:color="000000" w:space="0" w:sz="6" w:val="single"/>
-              <w:right w:color="000000" w:space="0" w:sz="6" w:val="single"/>
-            </w:tcBorders>
-            <w:tcMar>
-              <w:top w:w="100.0" w:type="dxa"/>
-              <w:left w:w="100.0" w:type="dxa"/>
-              <w:bottom w:w="100.0" w:type="dxa"/>
-              <w:right w:w="100.0" w:type="dxa"/>
-            </w:tcMar>
-          </w:tcPr>
-          <w:p>
-            <w:pPr>
-              <w:spacing w:line="288" w:lineRule="auto"/>
-              <w:ind w:left="-100" w:firstLine="0"/>
-              <w:contextualSpacing w:val="0"/>
-            </w:pPr>
-            <w:r>
-              <w:rPr>
-                <w:rtl w:val="0"/>
-              </w:rPr>
-            </w:r>
-          </w:p>
-        </w:tc>
-        <w:tc>
-          <w:tcPr>
-            <w:tcBorders>
-              <w:top w:color="000000" w:space="0" w:sz="6" w:val="single"/>
-              <w:left w:color="000000" w:space="0" w:sz="6" w:val="single"/>
-              <w:bottom w:color="000000" w:space="0" w:sz="6" w:val="single"/>
-              <w:right w:color="000000" w:space="0" w:sz="6" w:val="single"/>
-            </w:tcBorders>
-            <w:tcMar>
-              <w:top w:w="100.0" w:type="dxa"/>
-              <w:left w:w="100.0" w:type="dxa"/>
-              <w:bottom w:w="100.0" w:type="dxa"/>
-              <w:right w:w="100.0" w:type="dxa"/>
-            </w:tcMar>
-          </w:tcPr>
-          <w:p>
-            <w:pPr>
-              <w:spacing w:line="288" w:lineRule="auto"/>
-              <w:ind w:left="-100" w:firstLine="0"/>
-              <w:contextualSpacing w:val="0"/>
-            </w:pPr>
-            <w:r>
-              <w:rPr>
-                <w:rtl w:val="0"/>
-              </w:rPr>
-            </w:r>
-          </w:p>
-        </w:tc>
-      </w:tr>
-      <w:tr>
-        <w:tc>
-          <w:tcPr>
-            <w:tcBorders>
-              <w:top w:color="000000" w:space="0" w:sz="6" w:val="single"/>
-              <w:left w:color="000000" w:space="0" w:sz="6" w:val="single"/>
-              <w:bottom w:color="000000" w:space="0" w:sz="6" w:val="single"/>
-              <w:right w:color="000000" w:space="0" w:sz="6" w:val="single"/>
-            </w:tcBorders>
-            <w:tcMar>
-              <w:top w:w="100.0" w:type="dxa"/>
-              <w:left w:w="100.0" w:type="dxa"/>
-              <w:bottom w:w="100.0" w:type="dxa"/>
-              <w:right w:w="100.0" w:type="dxa"/>
-            </w:tcMar>
-          </w:tcPr>
-          <w:p>
-            <w:pPr>
               <w:spacing w:after="240" w:lineRule="auto"/>
               <w:ind w:left="-100" w:firstLine="0"/>
               <w:contextualSpacing w:val="0"/>
@@ -12372,239 +12303,7 @@
               <w:rPr>
                 <w:rtl w:val="0"/>
               </w:rPr>
-              <w:t xml:space="preserve">710</w:t>
-            </w:r>
-          </w:p>
-        </w:tc>
-        <w:tc>
-          <w:tcPr>
-            <w:tcBorders>
-              <w:top w:color="000000" w:space="0" w:sz="6" w:val="single"/>
-              <w:left w:color="000000" w:space="0" w:sz="6" w:val="single"/>
-              <w:bottom w:color="000000" w:space="0" w:sz="6" w:val="single"/>
-              <w:right w:color="000000" w:space="0" w:sz="6" w:val="single"/>
-            </w:tcBorders>
-            <w:tcMar>
-              <w:top w:w="100.0" w:type="dxa"/>
-              <w:left w:w="100.0" w:type="dxa"/>
-              <w:bottom w:w="100.0" w:type="dxa"/>
-              <w:right w:w="100.0" w:type="dxa"/>
-            </w:tcMar>
-          </w:tcPr>
-          <w:p>
-            <w:pPr>
-              <w:spacing w:after="240" w:lineRule="auto"/>
-              <w:ind w:left="-100" w:firstLine="0"/>
-              <w:contextualSpacing w:val="0"/>
-            </w:pPr>
-            <w:r>
-              <w:rPr>
-                <w:rtl w:val="0"/>
-              </w:rPr>
-              <w:t xml:space="preserve">FTP Get and Put</w:t>
-            </w:r>
-          </w:p>
-        </w:tc>
-        <w:tc>
-          <w:tcPr>
-            <w:tcBorders>
-              <w:top w:color="000000" w:space="0" w:sz="6" w:val="single"/>
-              <w:left w:color="000000" w:space="0" w:sz="6" w:val="single"/>
-              <w:bottom w:color="000000" w:space="0" w:sz="6" w:val="single"/>
-              <w:right w:color="000000" w:space="0" w:sz="6" w:val="single"/>
-            </w:tcBorders>
-            <w:tcMar>
-              <w:top w:w="100.0" w:type="dxa"/>
-              <w:left w:w="100.0" w:type="dxa"/>
-              <w:bottom w:w="100.0" w:type="dxa"/>
-              <w:right w:w="100.0" w:type="dxa"/>
-            </w:tcMar>
-          </w:tcPr>
-          <w:p>
-            <w:pPr>
-              <w:spacing w:after="240" w:lineRule="auto"/>
-              <w:ind w:left="-100" w:firstLine="0"/>
-              <w:contextualSpacing w:val="0"/>
-            </w:pPr>
-            <w:r>
-              <w:rPr>
-                <w:rtl w:val="0"/>
-              </w:rPr>
               <w:t xml:space="preserve">Build functionality for connecting towards a regular FTP Server.</w:t>
-            </w:r>
-          </w:p>
-        </w:tc>
-      </w:tr>
-      <w:tr>
-        <w:tc>
-          <w:tcPr>
-            <w:tcBorders>
-              <w:top w:color="000000" w:space="0" w:sz="6" w:val="single"/>
-              <w:left w:color="000000" w:space="0" w:sz="6" w:val="single"/>
-              <w:bottom w:color="000000" w:space="0" w:sz="6" w:val="single"/>
-              <w:right w:color="000000" w:space="0" w:sz="6" w:val="single"/>
-            </w:tcBorders>
-            <w:tcMar>
-              <w:top w:w="100.0" w:type="dxa"/>
-              <w:left w:w="100.0" w:type="dxa"/>
-              <w:bottom w:w="100.0" w:type="dxa"/>
-              <w:right w:w="100.0" w:type="dxa"/>
-            </w:tcMar>
-          </w:tcPr>
-          <w:p>
-            <w:pPr>
-              <w:spacing w:after="240" w:lineRule="auto"/>
-              <w:ind w:left="-100" w:firstLine="0"/>
-              <w:contextualSpacing w:val="0"/>
-            </w:pPr>
-            <w:r>
-              <w:rPr>
-                <w:rtl w:val="0"/>
-              </w:rPr>
-              <w:t xml:space="preserve">720</w:t>
-            </w:r>
-          </w:p>
-        </w:tc>
-        <w:tc>
-          <w:tcPr>
-            <w:tcBorders>
-              <w:top w:color="000000" w:space="0" w:sz="6" w:val="single"/>
-              <w:left w:color="000000" w:space="0" w:sz="6" w:val="single"/>
-              <w:bottom w:color="000000" w:space="0" w:sz="6" w:val="single"/>
-              <w:right w:color="000000" w:space="0" w:sz="6" w:val="single"/>
-            </w:tcBorders>
-            <w:tcMar>
-              <w:top w:w="100.0" w:type="dxa"/>
-              <w:left w:w="100.0" w:type="dxa"/>
-              <w:bottom w:w="100.0" w:type="dxa"/>
-              <w:right w:w="100.0" w:type="dxa"/>
-            </w:tcMar>
-          </w:tcPr>
-          <w:p>
-            <w:pPr>
-              <w:spacing w:after="240" w:lineRule="auto"/>
-              <w:ind w:left="-100" w:firstLine="0"/>
-              <w:contextualSpacing w:val="0"/>
-            </w:pPr>
-            <w:r>
-              <w:rPr>
-                <w:rtl w:val="0"/>
-              </w:rPr>
-            </w:r>
-          </w:p>
-        </w:tc>
-        <w:tc>
-          <w:tcPr>
-            <w:tcBorders>
-              <w:top w:color="000000" w:space="0" w:sz="6" w:val="single"/>
-              <w:left w:color="000000" w:space="0" w:sz="6" w:val="single"/>
-              <w:bottom w:color="000000" w:space="0" w:sz="6" w:val="single"/>
-              <w:right w:color="000000" w:space="0" w:sz="6" w:val="single"/>
-            </w:tcBorders>
-            <w:tcMar>
-              <w:top w:w="100.0" w:type="dxa"/>
-              <w:left w:w="100.0" w:type="dxa"/>
-              <w:bottom w:w="100.0" w:type="dxa"/>
-              <w:right w:w="100.0" w:type="dxa"/>
-            </w:tcMar>
-          </w:tcPr>
-          <w:p>
-            <w:pPr>
-              <w:spacing w:after="240" w:lineRule="auto"/>
-              <w:ind w:left="-100" w:firstLine="0"/>
-              <w:contextualSpacing w:val="0"/>
-            </w:pPr>
-            <w:r>
-              <w:rPr>
-                <w:rtl w:val="0"/>
-              </w:rPr>
-            </w:r>
-          </w:p>
-        </w:tc>
-      </w:tr>
-      <w:tr>
-        <w:tc>
-          <w:tcPr>
-            <w:tcBorders>
-              <w:top w:color="000000" w:space="0" w:sz="6" w:val="single"/>
-              <w:left w:color="000000" w:space="0" w:sz="6" w:val="single"/>
-              <w:bottom w:color="000000" w:space="0" w:sz="6" w:val="single"/>
-              <w:right w:color="000000" w:space="0" w:sz="6" w:val="single"/>
-            </w:tcBorders>
-            <w:tcMar>
-              <w:top w:w="100.0" w:type="dxa"/>
-              <w:left w:w="100.0" w:type="dxa"/>
-              <w:bottom w:w="100.0" w:type="dxa"/>
-              <w:right w:w="100.0" w:type="dxa"/>
-            </w:tcMar>
-          </w:tcPr>
-          <w:p>
-            <w:pPr>
-              <w:spacing w:after="240" w:lineRule="auto"/>
-              <w:ind w:left="-100" w:firstLine="0"/>
-              <w:contextualSpacing w:val="0"/>
-            </w:pPr>
-            <w:r>
-              <w:rPr>
-                <w:rtl w:val="0"/>
-              </w:rPr>
-              <w:t xml:space="preserve">730</w:t>
-            </w:r>
-          </w:p>
-        </w:tc>
-        <w:tc>
-          <w:tcPr>
-            <w:tcBorders>
-              <w:top w:color="000000" w:space="0" w:sz="6" w:val="single"/>
-              <w:left w:color="000000" w:space="0" w:sz="6" w:val="single"/>
-              <w:bottom w:color="000000" w:space="0" w:sz="6" w:val="single"/>
-              <w:right w:color="000000" w:space="0" w:sz="6" w:val="single"/>
-            </w:tcBorders>
-            <w:tcMar>
-              <w:top w:w="100.0" w:type="dxa"/>
-              <w:left w:w="100.0" w:type="dxa"/>
-              <w:bottom w:w="100.0" w:type="dxa"/>
-              <w:right w:w="100.0" w:type="dxa"/>
-            </w:tcMar>
-          </w:tcPr>
-          <w:p>
-            <w:pPr>
-              <w:spacing w:after="240" w:lineRule="auto"/>
-              <w:ind w:left="-100" w:firstLine="0"/>
-              <w:contextualSpacing w:val="0"/>
-            </w:pPr>
-            <w:r>
-              <w:rPr>
-                <w:rtl w:val="0"/>
-              </w:rPr>
-            </w:r>
-          </w:p>
-        </w:tc>
-        <w:tc>
-          <w:tcPr>
-            <w:tcBorders>
-              <w:top w:color="000000" w:space="0" w:sz="6" w:val="single"/>
-              <w:left w:color="000000" w:space="0" w:sz="6" w:val="single"/>
-              <w:bottom w:color="000000" w:space="0" w:sz="6" w:val="single"/>
-              <w:right w:color="000000" w:space="0" w:sz="6" w:val="single"/>
-            </w:tcBorders>
-            <w:tcMar>
-              <w:top w:w="100.0" w:type="dxa"/>
-              <w:left w:w="100.0" w:type="dxa"/>
-              <w:bottom w:w="100.0" w:type="dxa"/>
-              <w:right w:w="100.0" w:type="dxa"/>
-            </w:tcMar>
-          </w:tcPr>
-          <w:p>
-            <w:pPr>
-              <w:spacing w:after="240" w:lineRule="auto"/>
-              <w:ind w:left="-100" w:firstLine="0"/>
-              <w:contextualSpacing w:val="0"/>
-            </w:pPr>
-            <w:r>
-              <w:rPr>
-                <w:rtl w:val="0"/>
-              </w:rPr>
             </w:r>
           </w:p>
         </w:tc>
@@ -13005,7 +12704,7 @@
         <w:rPr>
           <w:rtl w:val="0"/>
         </w:rPr>
-        <w:t xml:space="preserve">This section of the design document will show what our plans are for the diagrams we may include as well as some high-level design components. We are looking to have informative design diagrams. This section should give an indepth look at what happens when the user runs the app. It will give detail to what the process is for connecting to an iPerf server and testing it.</w:t>
+        <w:t xml:space="preserve">This section of the design document will show what our plans are for the diagrams we may include as well as some high-level design components. We are looking to have informative design diagrams. This section should give an indepth look at what happens when the user runs the app. It will give detail to what the process is for connecting to an iPerf server and testing it. The main parts of the system would have to be the iPerf3 source, the results, and the database management system. The app is meant to record important and relevant network values like: network speed, network type (4G/3G/WiFi), and certain phone qualities. Some phone qualities would be the carrier(Verizon, AT&amp;T), phone type(Nexus, Samsung),and serial number.</w:t>
       </w:r>
     </w:p>
     <w:p>
@@ -13043,7 +12742,7 @@
         <w:rPr>
           <w:rtl w:val="0"/>
         </w:rPr>
-        <w:t xml:space="preserve">The project should allow users to create and run tests to and iPerf server and see the results. The sections below should make understanding the process of what the app should actually do, more clear.</w:t>
+        <w:t xml:space="preserve">The project should allow users to create and run tests to and iPerf server and see the results. The sections below should make understanding the process of what the app should actually do, more clear. The app will need a functioning Android phone. The app will need database functionality, meaning it will be able to record the results from each test that is ran. The app will need to be connected to some network before a test is ran.</w:t>
       </w:r>
     </w:p>
     <w:p>
@@ -14253,7 +13952,7 @@
         <w:rPr>
           <w:rtl w:val="0"/>
         </w:rPr>
-        <w:t xml:space="preserve">This design was chosen in order to best reflect what our user will need to successfully run a test on an iPerf server.</w:t>
+        <w:t xml:space="preserve">This design was chosen in order to best reflect what our user will need to successfully run a test on an iPerf server. Also, the iPerf3 source is large and many parts of the source needed to be cut down so that we only used what we needed.</w:t>
       </w:r>
     </w:p>
     <w:p>
@@ -15531,6 +15230,7 @@
               <w:rPr>
                 <w:rtl w:val="0"/>
               </w:rPr>
+              <w:t xml:space="preserve">Test Session</w:t>
             </w:r>
           </w:p>
         </w:tc>
@@ -15557,6 +15257,119 @@
               <w:rPr>
                 <w:rtl w:val="0"/>
               </w:rPr>
+              <w:t xml:space="preserve">To check workability</w:t>
+            </w:r>
+          </w:p>
+        </w:tc>
+      </w:tr>
+      <w:tr>
+        <w:tc>
+          <w:tcPr>
+            <w:tcBorders>
+              <w:top w:color="000000" w:space="0" w:sz="0" w:val="nil"/>
+              <w:left w:color="000000" w:space="0" w:sz="8" w:val="single"/>
+              <w:bottom w:color="000000" w:space="0" w:sz="8" w:val="single"/>
+              <w:right w:color="000000" w:space="0" w:sz="8" w:val="single"/>
+            </w:tcBorders>
+            <w:tcMar>
+              <w:top w:w="100.0" w:type="dxa"/>
+              <w:left w:w="100.0" w:type="dxa"/>
+              <w:bottom w:w="100.0" w:type="dxa"/>
+              <w:right w:w="100.0" w:type="dxa"/>
+            </w:tcMar>
+          </w:tcPr>
+          <w:p>
+            <w:pPr>
+              <w:contextualSpacing w:val="0"/>
+            </w:pPr>
+            <w:r>
+              <w:rPr>
+                <w:rtl w:val="0"/>
+              </w:rPr>
+              <w:t xml:space="preserve">Map Session</w:t>
+            </w:r>
+          </w:p>
+        </w:tc>
+        <w:tc>
+          <w:tcPr>
+            <w:tcBorders>
+              <w:top w:color="000000" w:space="0" w:sz="0" w:val="nil"/>
+              <w:left w:color="000000" w:space="0" w:sz="0" w:val="nil"/>
+              <w:bottom w:color="000000" w:space="0" w:sz="8" w:val="single"/>
+              <w:right w:color="000000" w:space="0" w:sz="8" w:val="single"/>
+            </w:tcBorders>
+            <w:tcMar>
+              <w:top w:w="100.0" w:type="dxa"/>
+              <w:left w:w="100.0" w:type="dxa"/>
+              <w:bottom w:w="100.0" w:type="dxa"/>
+              <w:right w:w="100.0" w:type="dxa"/>
+            </w:tcMar>
+          </w:tcPr>
+          <w:p>
+            <w:pPr>
+              <w:contextualSpacing w:val="0"/>
+            </w:pPr>
+            <w:r>
+              <w:rPr>
+                <w:rtl w:val="0"/>
+              </w:rPr>
+              <w:t xml:space="preserve">To check workability</w:t>
+            </w:r>
+          </w:p>
+        </w:tc>
+      </w:tr>
+      <w:tr>
+        <w:tc>
+          <w:tcPr>
+            <w:tcBorders>
+              <w:top w:color="000000" w:space="0" w:sz="0" w:val="nil"/>
+              <w:left w:color="000000" w:space="0" w:sz="8" w:val="single"/>
+              <w:bottom w:color="000000" w:space="0" w:sz="8" w:val="single"/>
+              <w:right w:color="000000" w:space="0" w:sz="8" w:val="single"/>
+            </w:tcBorders>
+            <w:tcMar>
+              <w:top w:w="100.0" w:type="dxa"/>
+              <w:left w:w="100.0" w:type="dxa"/>
+              <w:bottom w:w="100.0" w:type="dxa"/>
+              <w:right w:w="100.0" w:type="dxa"/>
+            </w:tcMar>
+          </w:tcPr>
+          <w:p>
+            <w:pPr>
+              <w:contextualSpacing w:val="0"/>
+            </w:pPr>
+            <w:r>
+              <w:rPr>
+                <w:rtl w:val="0"/>
+              </w:rPr>
+              <w:t xml:space="preserve">Graph Session</w:t>
+            </w:r>
+          </w:p>
+        </w:tc>
+        <w:tc>
+          <w:tcPr>
+            <w:tcBorders>
+              <w:top w:color="000000" w:space="0" w:sz="0" w:val="nil"/>
+              <w:left w:color="000000" w:space="0" w:sz="0" w:val="nil"/>
+              <w:bottom w:color="000000" w:space="0" w:sz="8" w:val="single"/>
+              <w:right w:color="000000" w:space="0" w:sz="8" w:val="single"/>
+            </w:tcBorders>
+            <w:tcMar>
+              <w:top w:w="100.0" w:type="dxa"/>
+              <w:left w:w="100.0" w:type="dxa"/>
+              <w:bottom w:w="100.0" w:type="dxa"/>
+              <w:right w:w="100.0" w:type="dxa"/>
+            </w:tcMar>
+          </w:tcPr>
+          <w:p>
+            <w:pPr>
+              <w:contextualSpacing w:val="0"/>
+            </w:pPr>
+            <w:r>
+              <w:rPr>
+                <w:rtl w:val="0"/>
+              </w:rPr>
+              <w:t xml:space="preserve">To check workability</w:t>
             </w:r>
           </w:p>
         </w:tc>

</xml_diff>

<commit_message>
Documents updated for audit
The points have been fixed, but like the other audits, may need to be
fixed once again.
</commit_message>
<xml_diff>
--- a/Documents/Ericsson-ProjectSpecificationDocument.docx
+++ b/Documents/Ericsson-ProjectSpecificationDocument.docx
@@ -11664,7 +11664,7 @@
               <w:rPr>
                 <w:rtl w:val="0"/>
               </w:rPr>
-              <w:t xml:space="preserve">A user may not run multiply iPerf tests in the same time </w:t>
+              <w:t xml:space="preserve">A user may not run multiple iPerf tests in the same time </w:t>
             </w:r>
           </w:p>
         </w:tc>
@@ -12704,7 +12704,20 @@
         <w:rPr>
           <w:rtl w:val="0"/>
         </w:rPr>
-        <w:t xml:space="preserve">This section of the design document will show what our plans are for the diagrams we may include as well as some high-level design components. We are looking to have informative design diagrams. This section should give an indepth look at what happens when the user runs the app. It will give detail to what the process is for connecting to an iPerf server and testing it. The main parts of the system would have to be the iPerf3 source, the results, and the database management system. The app is meant to record important and relevant network values like: network speed, network type (4G/3G/WiFi), and certain phone qualities. Some phone qualities would be the carrier(Verizon, AT&amp;T), phone type(Nexus, Samsung),and serial number.</w:t>
+        <w:t xml:space="preserve">The process for connecting an iPerf server and testing it can be broken into the following main parts: the iPerf source, results, and database management system.</w:t>
+      </w:r>
+      <w:r>
+        <w:rPr>
+          <w:sz w:val="22"/>
+          <w:rtl w:val="0"/>
+        </w:rPr>
+        <w:t xml:space="preserve"> </w:t>
+      </w:r>
+      <w:r>
+        <w:rPr>
+          <w:rtl w:val="0"/>
+        </w:rPr>
+        <w:t xml:space="preserve">The main parts of the system would have to be the iPerf3 source, the results, and the database management system. The app is meant to record important and relevant network values like: network speed, network type (4G/3G/WiFi), and certain phone qualities. Some phone qualities would be the carrier(Verizon, AT&amp;T), phone type(Nexus, Samsung),and serial number.</w:t>
       </w:r>
     </w:p>
     <w:p>
@@ -12742,7 +12755,7 @@
         <w:rPr>
           <w:rtl w:val="0"/>
         </w:rPr>
-        <w:t xml:space="preserve">The project should allow users to create and run tests to and iPerf server and see the results. The sections below should make understanding the process of what the app should actually do, more clear. The app will need a functioning Android phone. The app will need database functionality, meaning it will be able to record the results from each test that is ran. The app will need to be connected to some network before a test is ran.</w:t>
+        <w:t xml:space="preserve">The project should allow users to create and run tests to and iPerf server and see the results. The app will need a functioning Android phone. The app will need database functionality, meaning it will be able to record the results from each test that is ran. The app will need to be connected to some network before a test is ran.</w:t>
       </w:r>
     </w:p>
     <w:p>
@@ -13891,7 +13904,13 @@
         <w:rPr>
           <w:rtl w:val="0"/>
         </w:rPr>
-        <w:t xml:space="preserve">Test r</w:t>
+        <w:t xml:space="preserve">Information that needs to be stored in a database for future retrieval includes: t</w:t>
+      </w:r>
+      <w:r>
+        <w:rPr>
+          <w:rtl w:val="0"/>
+        </w:rPr>
+        <w:t xml:space="preserve">est r</w:t>
       </w:r>
       <w:r>
         <w:rPr>
@@ -13903,7 +13922,7 @@
         <w:rPr>
           <w:rtl w:val="0"/>
         </w:rPr>
-        <w:t xml:space="preserve"> that needs to be stored in database for future retrieval. They will be stored by using </w:t>
+        <w:t xml:space="preserve">. They will be stored by using </w:t>
       </w:r>
       <w:r>
         <w:rPr>

</xml_diff>

<commit_message>
Revised Project Specifications Document
Added sections 8 and 9
</commit_message>
<xml_diff>
--- a/Documents/Ericsson-ProjectSpecificationDocument.docx
+++ b/Documents/Ericsson-ProjectSpecificationDocument.docx
@@ -14079,12 +14079,12 @@
           <wp:inline distB="19050" distT="19050" distL="19050" distR="19050">
             <wp:extent cx="2150674" cy="3823426"/>
             <wp:effectExtent b="0" l="0" r="0" t="0"/>
-            <wp:docPr id="1" name="image03.png"/>
+            <wp:docPr id="1" name="image02.png"/>
             <a:graphic>
               <a:graphicData uri="http://schemas.openxmlformats.org/drawingml/2006/picture">
                 <pic:pic>
                   <pic:nvPicPr>
-                    <pic:cNvPr id="0" name="image03.png"/>
+                    <pic:cNvPr id="0" name="image02.png"/>
                     <pic:cNvPicPr preferRelativeResize="0"/>
                   </pic:nvPicPr>
                   <pic:blipFill>
@@ -15524,282 +15524,110 @@
     </w:p>
     <w:p>
       <w:pPr>
-        <w:ind w:left="0" w:firstLine="0"/>
-        <w:contextualSpacing w:val="0"/>
-      </w:pPr>
-      <w:r>
-        <w:rPr>
-          <w:rtl w:val="0"/>
-        </w:rPr>
-      </w:r>
-    </w:p>
-    <w:p>
-      <w:pPr>
-        <w:ind w:left="0" w:firstLine="0"/>
-        <w:contextualSpacing w:val="0"/>
-      </w:pPr>
-      <w:r>
-        <w:rPr>
-          <w:rtl w:val="0"/>
-        </w:rPr>
-      </w:r>
-    </w:p>
-    <w:p>
-      <w:pPr>
-        <w:ind w:left="0" w:firstLine="0"/>
-        <w:contextualSpacing w:val="0"/>
-      </w:pPr>
-      <w:r>
-        <w:rPr>
-          <w:rtl w:val="0"/>
-        </w:rPr>
-      </w:r>
-    </w:p>
-    <w:p>
-      <w:pPr>
-        <w:ind w:left="0" w:firstLine="0"/>
-        <w:contextualSpacing w:val="0"/>
-      </w:pPr>
-      <w:r>
-        <w:rPr>
-          <w:rtl w:val="0"/>
-        </w:rPr>
-      </w:r>
-    </w:p>
-    <w:p>
-      <w:pPr>
-        <w:ind w:left="0" w:firstLine="0"/>
-        <w:contextualSpacing w:val="0"/>
-      </w:pPr>
-      <w:r>
-        <w:rPr>
-          <w:rtl w:val="0"/>
-        </w:rPr>
-      </w:r>
-    </w:p>
-    <w:p>
-      <w:pPr>
-        <w:ind w:left="0" w:firstLine="0"/>
-        <w:contextualSpacing w:val="0"/>
-      </w:pPr>
-      <w:r>
-        <w:rPr>
-          <w:rtl w:val="0"/>
-        </w:rPr>
-      </w:r>
-    </w:p>
-    <w:p>
-      <w:pPr>
-        <w:ind w:left="0" w:firstLine="0"/>
-        <w:contextualSpacing w:val="0"/>
-      </w:pPr>
-      <w:r>
-        <w:rPr>
-          <w:rtl w:val="0"/>
-        </w:rPr>
-      </w:r>
-    </w:p>
-    <w:p>
-      <w:pPr>
-        <w:ind w:left="0" w:firstLine="0"/>
-        <w:contextualSpacing w:val="0"/>
-      </w:pPr>
-      <w:r>
-        <w:rPr>
-          <w:rtl w:val="0"/>
-        </w:rPr>
-      </w:r>
-    </w:p>
-    <w:p>
-      <w:pPr>
-        <w:ind w:left="0" w:firstLine="0"/>
-        <w:contextualSpacing w:val="0"/>
-      </w:pPr>
-      <w:r>
-        <w:rPr>
-          <w:rtl w:val="0"/>
-        </w:rPr>
-      </w:r>
-    </w:p>
-    <w:p>
-      <w:pPr>
-        <w:ind w:left="0" w:firstLine="0"/>
-        <w:contextualSpacing w:val="0"/>
-      </w:pPr>
-      <w:r>
-        <w:rPr>
-          <w:rtl w:val="0"/>
-        </w:rPr>
-      </w:r>
-    </w:p>
-    <w:p>
-      <w:pPr>
-        <w:ind w:left="0" w:firstLine="0"/>
-        <w:contextualSpacing w:val="0"/>
-      </w:pPr>
-      <w:r>
-        <w:rPr>
-          <w:rtl w:val="0"/>
-        </w:rPr>
-      </w:r>
-    </w:p>
-    <w:p>
-      <w:pPr>
-        <w:ind w:left="0" w:firstLine="0"/>
-        <w:contextualSpacing w:val="0"/>
-      </w:pPr>
-      <w:r>
-        <w:rPr>
-          <w:rtl w:val="0"/>
-        </w:rPr>
-      </w:r>
-    </w:p>
-    <w:p>
-      <w:pPr>
-        <w:ind w:left="0" w:firstLine="0"/>
-        <w:contextualSpacing w:val="0"/>
-      </w:pPr>
-      <w:r>
-        <w:rPr>
-          <w:rtl w:val="0"/>
-        </w:rPr>
-      </w:r>
-    </w:p>
-    <w:p>
-      <w:pPr>
-        <w:ind w:left="0" w:firstLine="0"/>
-        <w:contextualSpacing w:val="0"/>
-      </w:pPr>
-      <w:r>
-        <w:rPr>
-          <w:rtl w:val="0"/>
-        </w:rPr>
-      </w:r>
-    </w:p>
-    <w:p>
-      <w:pPr>
-        <w:ind w:left="0" w:firstLine="0"/>
-        <w:contextualSpacing w:val="0"/>
-      </w:pPr>
-      <w:r>
-        <w:rPr>
-          <w:rtl w:val="0"/>
-        </w:rPr>
-      </w:r>
-    </w:p>
-    <w:p>
-      <w:pPr>
-        <w:ind w:left="0" w:firstLine="0"/>
-        <w:contextualSpacing w:val="0"/>
-      </w:pPr>
-      <w:r>
-        <w:rPr>
-          <w:rtl w:val="0"/>
-        </w:rPr>
-      </w:r>
-    </w:p>
-    <w:p>
-      <w:pPr>
-        <w:ind w:left="0" w:firstLine="0"/>
-        <w:contextualSpacing w:val="0"/>
-      </w:pPr>
-      <w:r>
-        <w:rPr>
-          <w:rtl w:val="0"/>
-        </w:rPr>
-      </w:r>
-    </w:p>
-    <w:p>
-      <w:pPr>
-        <w:ind w:left="0" w:firstLine="0"/>
-        <w:contextualSpacing w:val="0"/>
-      </w:pPr>
-      <w:r>
-        <w:rPr>
-          <w:rtl w:val="0"/>
-        </w:rPr>
-      </w:r>
-    </w:p>
-    <w:p>
-      <w:pPr>
-        <w:ind w:left="0" w:firstLine="0"/>
-        <w:contextualSpacing w:val="0"/>
-      </w:pPr>
-      <w:r>
-        <w:rPr>
-          <w:rtl w:val="0"/>
-        </w:rPr>
-      </w:r>
-    </w:p>
-    <w:p>
-      <w:pPr>
-        <w:ind w:left="0" w:firstLine="0"/>
-        <w:contextualSpacing w:val="0"/>
-      </w:pPr>
-      <w:r>
-        <w:rPr>
-          <w:rtl w:val="0"/>
-        </w:rPr>
-      </w:r>
-    </w:p>
-    <w:p>
-      <w:pPr>
-        <w:ind w:left="0" w:firstLine="0"/>
-        <w:contextualSpacing w:val="0"/>
-      </w:pPr>
-      <w:r>
-        <w:rPr>
-          <w:rtl w:val="0"/>
-        </w:rPr>
-      </w:r>
-    </w:p>
-    <w:p>
-      <w:pPr>
-        <w:ind w:left="0" w:firstLine="0"/>
-        <w:contextualSpacing w:val="0"/>
-      </w:pPr>
-      <w:r>
-        <w:rPr>
-          <w:rtl w:val="0"/>
-        </w:rPr>
-      </w:r>
-    </w:p>
-    <w:p>
-      <w:pPr>
-        <w:ind w:left="0" w:firstLine="0"/>
-        <w:contextualSpacing w:val="0"/>
-      </w:pPr>
-      <w:r>
-        <w:rPr>
-          <w:rtl w:val="0"/>
-        </w:rPr>
-      </w:r>
-    </w:p>
-    <w:p>
-      <w:pPr>
-        <w:ind w:left="0" w:firstLine="0"/>
-        <w:contextualSpacing w:val="0"/>
-      </w:pPr>
-      <w:r>
-        <w:rPr>
-          <w:rtl w:val="0"/>
-        </w:rPr>
-      </w:r>
-    </w:p>
-    <w:p>
-      <w:pPr>
-        <w:ind w:left="0" w:firstLine="0"/>
-        <w:contextualSpacing w:val="0"/>
-      </w:pPr>
-      <w:r>
-        <w:rPr>
-          <w:rtl w:val="0"/>
-        </w:rPr>
-      </w:r>
-    </w:p>
-    <w:p>
-      <w:pPr>
-        <w:ind w:left="0" w:firstLine="0"/>
+        <w:spacing w:after="200" w:lineRule="auto"/>
+        <w:contextualSpacing w:val="0"/>
+      </w:pPr>
+      <w:r>
+        <w:rPr>
+          <w:b w:val="1"/>
+          <w:sz w:val="28"/>
+          <w:rtl w:val="0"/>
+        </w:rPr>
+        <w:t xml:space="preserve">8.  Project Closure</w:t>
+      </w:r>
+    </w:p>
+    <w:p>
+      <w:pPr>
+        <w:spacing w:after="200" w:lineRule="auto"/>
+        <w:contextualSpacing w:val="0"/>
+      </w:pPr>
+      <w:r>
+        <w:rPr>
+          <w:b w:val="1"/>
+          <w:sz w:val="28"/>
+          <w:rtl w:val="0"/>
+        </w:rPr>
+        <w:t xml:space="preserve">8.1 Goals / Vision</w:t>
+      </w:r>
+    </w:p>
+    <w:p>
+      <w:pPr>
+        <w:spacing w:after="200" w:lineRule="auto"/>
+        <w:contextualSpacing w:val="0"/>
+      </w:pPr>
+      <w:r>
+        <w:rPr>
+          <w:rtl w:val="0"/>
+        </w:rPr>
+        <w:t xml:space="preserve">Looking back on our original vision statement, this project was a big success. The customer seems very satisfied with the end product and the product meets the needs originally stated in the vision statement.</w:t>
+      </w:r>
+    </w:p>
+    <w:p>
+      <w:pPr>
+        <w:spacing w:after="200" w:lineRule="auto"/>
+        <w:contextualSpacing w:val="0"/>
+      </w:pPr>
+      <w:r>
+        <w:rPr>
+          <w:b w:val="1"/>
+          <w:sz w:val="28"/>
+          <w:rtl w:val="0"/>
+        </w:rPr>
+        <w:t xml:space="preserve">8.2 Delivered Solution</w:t>
+      </w:r>
+    </w:p>
+    <w:p>
+      <w:pPr>
+        <w:spacing w:after="200" w:lineRule="auto"/>
+        <w:contextualSpacing w:val="0"/>
+      </w:pPr>
+      <w:r>
+        <w:rPr>
+          <w:rtl w:val="0"/>
+        </w:rPr>
+        <w:t xml:space="preserve">We delivered to Ericssion an application that can test network speed and show the result by using different charts. Meanwhile, it can show the location where start the test. The final product that was delivered is very close to the original planned project, with a few minor changes in design.</w:t>
+      </w:r>
+    </w:p>
+    <w:p>
+      <w:pPr>
+        <w:spacing w:after="200" w:lineRule="auto"/>
+        <w:contextualSpacing w:val="0"/>
+      </w:pPr>
+      <w:r>
+        <w:rPr>
+          <w:b w:val="1"/>
+          <w:sz w:val="28"/>
+          <w:rtl w:val="0"/>
+        </w:rPr>
+        <w:t xml:space="preserve">8.3 Remaining Work</w:t>
+      </w:r>
+    </w:p>
+    <w:p>
+      <w:pPr>
+        <w:spacing w:after="200" w:lineRule="auto"/>
+        <w:contextualSpacing w:val="0"/>
+      </w:pPr>
+      <w:r>
+        <w:rPr>
+          <w:rtl w:val="0"/>
+        </w:rPr>
+        <w:t xml:space="preserve">Although the product currently functions as specified in the requirements, there are multiple improvements that Ericssion could make to it. For example, the settings menu can have added functions and the UI also can be improved.</w:t>
+      </w:r>
+    </w:p>
+    <w:p>
+      <w:pPr>
+        <w:spacing w:after="200" w:lineRule="auto"/>
+        <w:contextualSpacing w:val="0"/>
+      </w:pPr>
+      <w:r>
+        <w:rPr>
+          <w:rtl w:val="0"/>
+        </w:rPr>
+      </w:r>
+    </w:p>
+    <w:p>
+      <w:pPr>
+        <w:spacing w:after="200" w:lineRule="auto"/>
         <w:contextualSpacing w:val="0"/>
       </w:pPr>
       <w:r>
@@ -15808,23 +15636,717 @@
           <w:sz w:val="36"/>
           <w:rtl w:val="0"/>
         </w:rPr>
-        <w:t xml:space="preserve">Glossary</w:t>
-      </w:r>
-    </w:p>
-    <w:p>
-      <w:pPr>
-        <w:ind w:left="0" w:firstLine="0"/>
-        <w:contextualSpacing w:val="0"/>
-      </w:pPr>
-      <w:r>
-        <w:rPr>
-          <w:rtl w:val="0"/>
-        </w:rPr>
+        <w:t xml:space="preserve">9.  Deliverables</w:t>
+      </w:r>
+    </w:p>
+    <w:p>
+      <w:pPr>
+        <w:spacing w:after="200" w:lineRule="auto"/>
+        <w:contextualSpacing w:val="0"/>
+      </w:pPr>
+      <w:r>
+        <w:rPr>
+          <w:rtl w:val="0"/>
+        </w:rPr>
+        <w:t xml:space="preserve">All of the deliverables can be found in this team’s Git repository or the SVN repository that were set up at the beginning of the semester for this team. </w:t>
+      </w:r>
+    </w:p>
+    <w:p>
+      <w:pPr>
+        <w:spacing w:after="200" w:lineRule="auto"/>
+        <w:contextualSpacing w:val="0"/>
+      </w:pPr>
+      <w:r>
+        <w:rPr>
+          <w:rtl w:val="0"/>
+        </w:rPr>
+        <w:t xml:space="preserve">The Git repository is located here:</w:t>
+      </w:r>
+    </w:p>
+    <w:p>
+      <w:pPr>
+        <w:spacing w:after="200" w:lineRule="auto"/>
+        <w:contextualSpacing w:val="0"/>
+      </w:pPr>
+      <w:hyperlink r:id="rId12">
+        <w:r>
+          <w:rPr>
+            <w:color w:val="1155cc"/>
+            <w:u w:val="single"/>
+            <w:rtl w:val="0"/>
+          </w:rPr>
+          <w:t xml:space="preserve">https://github.com/dommarks/Iperf3ericsson/tree/master</w:t>
+        </w:r>
+      </w:hyperlink>
+      <w:r>
+        <w:rPr>
+          <w:rtl w:val="0"/>
+        </w:rPr>
+      </w:r>
+    </w:p>
+    <w:p>
+      <w:pPr>
+        <w:spacing w:after="200" w:lineRule="auto"/>
+        <w:contextualSpacing w:val="0"/>
+      </w:pPr>
+      <w:r>
+        <w:rPr>
+          <w:rtl w:val="0"/>
+        </w:rPr>
+        <w:t xml:space="preserve">The SVN repository is located here:</w:t>
+      </w:r>
+    </w:p>
+    <w:p>
+      <w:pPr>
+        <w:spacing w:after="200" w:lineRule="auto"/>
+        <w:contextualSpacing w:val="0"/>
+      </w:pPr>
+      <w:hyperlink r:id="rId13">
+        <w:r>
+          <w:rPr>
+            <w:color w:val="1155cc"/>
+            <w:u w:val="single"/>
+            <w:rtl w:val="0"/>
+          </w:rPr>
+          <w:t xml:space="preserve">https://csprojects.cs.ndsu.nodak.edu/csci445/2015/spring/csci445s15ericsson/svn/</w:t>
+        </w:r>
+      </w:hyperlink>
+      <w:r>
+        <w:rPr>
+          <w:rtl w:val="0"/>
+        </w:rPr>
+      </w:r>
+    </w:p>
+    <w:p>
+      <w:pPr>
+        <w:contextualSpacing w:val="0"/>
+      </w:pPr>
+      <w:r>
+        <w:rPr>
+          <w:rtl w:val="0"/>
+        </w:rPr>
+      </w:r>
+    </w:p>
+    <w:p>
+      <w:pPr>
+        <w:spacing w:after="200" w:lineRule="auto"/>
+        <w:contextualSpacing w:val="0"/>
+      </w:pPr>
+      <w:r>
+        <w:rPr>
+          <w:b w:val="1"/>
+          <w:sz w:val="28"/>
+          <w:rtl w:val="0"/>
+        </w:rPr>
+        <w:t xml:space="preserve">9.1 Study Results</w:t>
+      </w:r>
+    </w:p>
+    <w:p>
+      <w:pPr>
+        <w:spacing w:after="200" w:lineRule="auto"/>
+        <w:contextualSpacing w:val="0"/>
+      </w:pPr>
+      <w:r>
+        <w:rPr>
+          <w:rtl w:val="0"/>
+        </w:rPr>
+        <w:t xml:space="preserve">Not applicable</w:t>
+      </w:r>
+    </w:p>
+    <w:p>
+      <w:pPr>
+        <w:spacing w:after="200" w:lineRule="auto"/>
+        <w:contextualSpacing w:val="0"/>
+      </w:pPr>
+      <w:r>
+        <w:rPr>
+          <w:b w:val="1"/>
+          <w:sz w:val="28"/>
+          <w:rtl w:val="0"/>
+        </w:rPr>
+        <w:t xml:space="preserve">9.2 Requirements and Design Documents</w:t>
+      </w:r>
+    </w:p>
+    <w:p>
+      <w:pPr>
+        <w:spacing w:after="200" w:lineRule="auto"/>
+        <w:contextualSpacing w:val="0"/>
+      </w:pPr>
+      <w:r>
+        <w:rPr>
+          <w:rtl w:val="0"/>
+        </w:rPr>
+        <w:t xml:space="preserve">The requirements are all specified in this same document. The design of this project is covered in section 5 of this document.</w:t>
+      </w:r>
+    </w:p>
+    <w:p>
+      <w:pPr>
+        <w:spacing w:after="200" w:lineRule="auto"/>
+        <w:contextualSpacing w:val="0"/>
+      </w:pPr>
+      <w:r>
+        <w:rPr>
+          <w:b w:val="1"/>
+          <w:sz w:val="28"/>
+          <w:rtl w:val="0"/>
+        </w:rPr>
+        <w:t xml:space="preserve">9.3 Code</w:t>
+      </w:r>
+    </w:p>
+    <w:p>
+      <w:pPr>
+        <w:spacing w:after="200" w:lineRule="auto"/>
+        <w:contextualSpacing w:val="0"/>
+      </w:pPr>
+      <w:r>
+        <w:rPr>
+          <w:rtl w:val="0"/>
+        </w:rPr>
+        <w:t xml:space="preserve">Code can be found in the Git repository.</w:t>
+      </w:r>
+    </w:p>
+    <w:p>
+      <w:pPr>
+        <w:spacing w:after="200" w:lineRule="auto"/>
+        <w:contextualSpacing w:val="0"/>
+      </w:pPr>
+      <w:r>
+        <w:rPr>
+          <w:b w:val="1"/>
+          <w:sz w:val="28"/>
+          <w:rtl w:val="0"/>
+        </w:rPr>
+        <w:t xml:space="preserve">9.4 Tests and Test Results</w:t>
+      </w:r>
+    </w:p>
+    <w:p>
+      <w:pPr>
+        <w:spacing w:after="200" w:lineRule="auto"/>
+        <w:contextualSpacing w:val="0"/>
+      </w:pPr>
+      <w:r>
+        <w:rPr>
+          <w:rtl w:val="0"/>
+        </w:rPr>
+        <w:t xml:space="preserve">The test results are visible in the Eclipse environment that was set up for the team. All tests are held in the test directory of the team’s Git repository (also the SVN repository).</w:t>
+      </w:r>
+    </w:p>
+    <w:p>
+      <w:pPr>
+        <w:spacing w:after="200" w:lineRule="auto"/>
+        <w:contextualSpacing w:val="0"/>
+      </w:pPr>
+      <w:r>
+        <w:rPr>
+          <w:b w:val="1"/>
+          <w:sz w:val="28"/>
+          <w:rtl w:val="0"/>
+        </w:rPr>
+        <w:t xml:space="preserve">9.5 Build Process Documents    </w:t>
+      </w:r>
+      <w:r>
+        <w:rPr>
+          <w:b w:val="1"/>
+          <w:rtl w:val="0"/>
+        </w:rPr>
+        <w:t xml:space="preserve">                                                              </w:t>
+        <w:tab/>
+      </w:r>
+    </w:p>
+    <w:p>
+      <w:pPr>
+        <w:spacing w:after="200" w:lineRule="auto"/>
+        <w:contextualSpacing w:val="0"/>
+      </w:pPr>
+      <w:r>
+        <w:rPr>
+          <w:rtl w:val="0"/>
+        </w:rPr>
+        <w:t xml:space="preserve">Not applicable</w:t>
+      </w:r>
+      <w:r>
+        <w:rPr>
+          <w:b w:val="1"/>
+          <w:rtl w:val="0"/>
+        </w:rPr>
+        <w:t xml:space="preserve">. </w:t>
+      </w:r>
+    </w:p>
+    <w:p>
+      <w:pPr>
+        <w:spacing w:after="200" w:lineRule="auto"/>
+        <w:contextualSpacing w:val="0"/>
+      </w:pPr>
+      <w:r>
+        <w:rPr>
+          <w:b w:val="1"/>
+          <w:sz w:val="28"/>
+          <w:rtl w:val="0"/>
+        </w:rPr>
+        <w:t xml:space="preserve">9.6 Install Process Documents</w:t>
+      </w:r>
+    </w:p>
+    <w:p>
+      <w:pPr>
+        <w:spacing w:after="200" w:lineRule="auto"/>
+        <w:contextualSpacing w:val="0"/>
+      </w:pPr>
+      <w:r>
+        <w:rPr>
+          <w:rtl w:val="0"/>
+        </w:rPr>
+        <w:t xml:space="preserve">Not applicable. </w:t>
+      </w:r>
+    </w:p>
+    <w:p>
+      <w:pPr>
+        <w:spacing w:after="200" w:lineRule="auto"/>
+        <w:contextualSpacing w:val="0"/>
+      </w:pPr>
+      <w:r>
+        <w:rPr>
+          <w:b w:val="1"/>
+          <w:sz w:val="28"/>
+          <w:rtl w:val="0"/>
+        </w:rPr>
+        <w:t xml:space="preserve">9.7 Administrator’s and/or User’s Manual</w:t>
+      </w:r>
+    </w:p>
+    <w:p>
+      <w:pPr>
+        <w:spacing w:after="120" w:lineRule="auto"/>
+        <w:contextualSpacing w:val="0"/>
+      </w:pPr>
+      <w:r>
+        <w:rPr>
+          <w:rtl w:val="0"/>
+        </w:rPr>
+        <w:t xml:space="preserve">The user manual can be found in the Git repository.</w:t>
+      </w:r>
+    </w:p>
+    <w:p>
+      <w:pPr>
+        <w:spacing w:after="200" w:lineRule="auto"/>
+        <w:contextualSpacing w:val="0"/>
+      </w:pPr>
+      <w:r>
+        <w:rPr>
+          <w:b w:val="1"/>
+          <w:sz w:val="28"/>
+          <w:rtl w:val="0"/>
+        </w:rPr>
+        <w:t xml:space="preserve">9.8 Postmortem Document</w:t>
+      </w:r>
+    </w:p>
+    <w:p>
+      <w:pPr>
+        <w:spacing w:after="120" w:lineRule="auto"/>
+        <w:contextualSpacing w:val="0"/>
+      </w:pPr>
+      <w:r>
+        <w:rPr>
+          <w:rtl w:val="0"/>
+        </w:rPr>
+        <w:t xml:space="preserve">This is in the documents directory of the Git repository.</w:t>
+      </w:r>
+    </w:p>
+    <w:p>
+      <w:pPr>
+        <w:spacing w:after="200" w:lineRule="auto"/>
+        <w:contextualSpacing w:val="0"/>
+      </w:pPr>
+      <w:r>
+        <w:rPr>
+          <w:b w:val="1"/>
+          <w:sz w:val="28"/>
+          <w:rtl w:val="0"/>
+        </w:rPr>
+        <w:t xml:space="preserve"> </w:t>
+      </w:r>
+    </w:p>
+    <w:p>
+      <w:pPr>
+        <w:spacing w:after="200" w:lineRule="auto"/>
+        <w:contextualSpacing w:val="0"/>
+      </w:pPr>
+      <w:r>
+        <w:rPr>
+          <w:b w:val="1"/>
+          <w:sz w:val="28"/>
+          <w:rtl w:val="0"/>
+        </w:rPr>
+        <w:t xml:space="preserve">10. Definitions and Acronyms</w:t>
       </w:r>
     </w:p>
     <w:tbl>
       <w:tblPr>
         <w:tblStyle w:val="Table25"/>
+        <w:bidi w:val="0"/>
+        <w:tblW w:w="9495.0" w:type="dxa"/>
+        <w:jc w:val="left"/>
+        <w:tblBorders>
+          <w:top w:color="000000" w:space="0" w:sz="0" w:val="nil"/>
+          <w:left w:color="000000" w:space="0" w:sz="0" w:val="nil"/>
+          <w:bottom w:color="000000" w:space="0" w:sz="0" w:val="nil"/>
+          <w:right w:color="000000" w:space="0" w:sz="0" w:val="nil"/>
+          <w:insideH w:color="000000" w:space="0" w:sz="0" w:val="nil"/>
+          <w:insideV w:color="000000" w:space="0" w:sz="0" w:val="nil"/>
+        </w:tblBorders>
+        <w:tblLayout w:type="fixed"/>
+        <w:tblLook w:val="0600"/>
+      </w:tblPr>
+      <w:tblGrid>
+        <w:gridCol w:w="2295"/>
+        <w:gridCol w:w="7200"/>
+        <w:tblGridChange w:id="0">
+          <w:tblGrid>
+            <w:gridCol w:w="2295"/>
+            <w:gridCol w:w="7200"/>
+          </w:tblGrid>
+        </w:tblGridChange>
+      </w:tblGrid>
+      <w:tr>
+        <w:tc>
+          <w:tcPr>
+            <w:tcBorders>
+              <w:top w:color="000000" w:space="0" w:sz="8" w:val="single"/>
+              <w:left w:color="000000" w:space="0" w:sz="8" w:val="single"/>
+              <w:bottom w:color="000000" w:space="0" w:sz="8" w:val="single"/>
+              <w:right w:color="000000" w:space="0" w:sz="0" w:val="nil"/>
+            </w:tcBorders>
+            <w:shd w:fill="d9d9d9"/>
+            <w:tcMar>
+              <w:top w:w="100.0" w:type="dxa"/>
+              <w:left w:w="100.0" w:type="dxa"/>
+              <w:bottom w:w="100.0" w:type="dxa"/>
+              <w:right w:w="100.0" w:type="dxa"/>
+            </w:tcMar>
+          </w:tcPr>
+          <w:p>
+            <w:pPr>
+              <w:ind w:left="140" w:firstLine="0"/>
+              <w:contextualSpacing w:val="0"/>
+              <w:jc w:val="center"/>
+            </w:pPr>
+            <w:r>
+              <w:rPr>
+                <w:shd w:fill="d9d9d9" w:val="clear"/>
+                <w:rtl w:val="0"/>
+              </w:rPr>
+              <w:t xml:space="preserve">Term</w:t>
+            </w:r>
+          </w:p>
+        </w:tc>
+        <w:tc>
+          <w:tcPr>
+            <w:tcBorders>
+              <w:top w:color="000000" w:space="0" w:sz="8" w:val="single"/>
+              <w:left w:color="000000" w:space="0" w:sz="8" w:val="single"/>
+              <w:bottom w:color="000000" w:space="0" w:sz="8" w:val="single"/>
+              <w:right w:color="000000" w:space="0" w:sz="8" w:val="single"/>
+            </w:tcBorders>
+            <w:shd w:fill="d9d9d9"/>
+            <w:tcMar>
+              <w:top w:w="100.0" w:type="dxa"/>
+              <w:left w:w="100.0" w:type="dxa"/>
+              <w:bottom w:w="100.0" w:type="dxa"/>
+              <w:right w:w="100.0" w:type="dxa"/>
+            </w:tcMar>
+          </w:tcPr>
+          <w:p>
+            <w:pPr>
+              <w:ind w:left="140" w:firstLine="0"/>
+              <w:contextualSpacing w:val="0"/>
+              <w:jc w:val="center"/>
+            </w:pPr>
+            <w:r>
+              <w:rPr>
+                <w:shd w:fill="d9d9d9" w:val="clear"/>
+                <w:rtl w:val="0"/>
+              </w:rPr>
+              <w:t xml:space="preserve">Definition</w:t>
+            </w:r>
+          </w:p>
+        </w:tc>
+      </w:tr>
+      <w:tr>
+        <w:tc>
+          <w:tcPr>
+            <w:tcBorders>
+              <w:top w:color="000000" w:space="0" w:sz="0" w:val="nil"/>
+              <w:left w:color="000000" w:space="0" w:sz="8" w:val="single"/>
+              <w:bottom w:color="000000" w:space="0" w:sz="8" w:val="single"/>
+              <w:right w:color="000000" w:space="0" w:sz="0" w:val="nil"/>
+            </w:tcBorders>
+            <w:tcMar>
+              <w:top w:w="100.0" w:type="dxa"/>
+              <w:left w:w="100.0" w:type="dxa"/>
+              <w:bottom w:w="100.0" w:type="dxa"/>
+              <w:right w:w="100.0" w:type="dxa"/>
+            </w:tcMar>
+          </w:tcPr>
+          <w:p>
+            <w:pPr>
+              <w:ind w:left="140" w:firstLine="0"/>
+              <w:contextualSpacing w:val="0"/>
+            </w:pPr>
+            <w:r>
+              <w:rPr>
+                <w:rtl w:val="0"/>
+              </w:rPr>
+              <w:t xml:space="preserve">mentor</w:t>
+            </w:r>
+          </w:p>
+        </w:tc>
+        <w:tc>
+          <w:tcPr/>
+          <w:p>
+            <w:pPr>
+              <w:spacing w:after="20" w:before="20" w:lineRule="auto"/>
+              <w:contextualSpacing w:val="0"/>
+            </w:pPr>
+            <w:r>
+              <w:rPr>
+                <w:rtl w:val="0"/>
+              </w:rPr>
+              <w:t xml:space="preserve">  Oskar Myrberg/Anders Olsson</w:t>
+            </w:r>
+          </w:p>
+        </w:tc>
+      </w:tr>
+      <w:tr>
+        <w:tc>
+          <w:tcPr>
+            <w:tcBorders>
+              <w:top w:color="000000" w:space="0" w:sz="0" w:val="nil"/>
+              <w:left w:color="000000" w:space="0" w:sz="8" w:val="single"/>
+              <w:bottom w:color="000000" w:space="0" w:sz="8" w:val="single"/>
+              <w:right w:color="000000" w:space="0" w:sz="0" w:val="nil"/>
+            </w:tcBorders>
+            <w:tcMar>
+              <w:top w:w="100.0" w:type="dxa"/>
+              <w:left w:w="100.0" w:type="dxa"/>
+              <w:bottom w:w="100.0" w:type="dxa"/>
+              <w:right w:w="100.0" w:type="dxa"/>
+            </w:tcMar>
+          </w:tcPr>
+          <w:p>
+            <w:pPr>
+              <w:ind w:left="140" w:firstLine="0"/>
+              <w:contextualSpacing w:val="0"/>
+            </w:pPr>
+            <w:r>
+              <w:rPr>
+                <w:rtl w:val="0"/>
+              </w:rPr>
+              <w:t xml:space="preserve">instructor</w:t>
+            </w:r>
+          </w:p>
+        </w:tc>
+        <w:tc>
+          <w:tcPr>
+            <w:tcBorders>
+              <w:top w:color="000000" w:space="0" w:sz="0" w:val="nil"/>
+              <w:left w:color="000000" w:space="0" w:sz="8" w:val="single"/>
+              <w:bottom w:color="000000" w:space="0" w:sz="8" w:val="single"/>
+              <w:right w:color="000000" w:space="0" w:sz="8" w:val="single"/>
+            </w:tcBorders>
+            <w:tcMar>
+              <w:top w:w="100.0" w:type="dxa"/>
+              <w:left w:w="100.0" w:type="dxa"/>
+              <w:bottom w:w="100.0" w:type="dxa"/>
+              <w:right w:w="100.0" w:type="dxa"/>
+            </w:tcMar>
+          </w:tcPr>
+          <w:p>
+            <w:pPr>
+              <w:ind w:left="140" w:firstLine="0"/>
+              <w:contextualSpacing w:val="0"/>
+            </w:pPr>
+            <w:r>
+              <w:rPr>
+                <w:rtl w:val="0"/>
+              </w:rPr>
+              <w:t xml:space="preserve">Dean Knudson</w:t>
+            </w:r>
+          </w:p>
+        </w:tc>
+      </w:tr>
+      <w:tr>
+        <w:tc>
+          <w:tcPr>
+            <w:tcBorders>
+              <w:top w:color="000000" w:space="0" w:sz="0" w:val="nil"/>
+              <w:left w:color="000000" w:space="0" w:sz="8" w:val="single"/>
+              <w:bottom w:color="000000" w:space="0" w:sz="8" w:val="single"/>
+              <w:right w:color="000000" w:space="0" w:sz="0" w:val="nil"/>
+            </w:tcBorders>
+            <w:tcMar>
+              <w:top w:w="100.0" w:type="dxa"/>
+              <w:left w:w="100.0" w:type="dxa"/>
+              <w:bottom w:w="100.0" w:type="dxa"/>
+              <w:right w:w="100.0" w:type="dxa"/>
+            </w:tcMar>
+          </w:tcPr>
+          <w:p>
+            <w:pPr>
+              <w:ind w:left="140" w:firstLine="0"/>
+              <w:contextualSpacing w:val="0"/>
+            </w:pPr>
+            <w:r>
+              <w:rPr>
+                <w:rtl w:val="0"/>
+              </w:rPr>
+              <w:t xml:space="preserve">git</w:t>
+            </w:r>
+          </w:p>
+        </w:tc>
+        <w:tc>
+          <w:tcPr>
+            <w:tcBorders>
+              <w:top w:color="000000" w:space="0" w:sz="0" w:val="nil"/>
+              <w:left w:color="000000" w:space="0" w:sz="8" w:val="single"/>
+              <w:bottom w:color="000000" w:space="0" w:sz="8" w:val="single"/>
+              <w:right w:color="000000" w:space="0" w:sz="8" w:val="single"/>
+            </w:tcBorders>
+            <w:tcMar>
+              <w:top w:w="100.0" w:type="dxa"/>
+              <w:left w:w="100.0" w:type="dxa"/>
+              <w:bottom w:w="100.0" w:type="dxa"/>
+              <w:right w:w="100.0" w:type="dxa"/>
+            </w:tcMar>
+          </w:tcPr>
+          <w:p>
+            <w:pPr>
+              <w:ind w:left="140" w:firstLine="0"/>
+              <w:contextualSpacing w:val="0"/>
+            </w:pPr>
+            <w:r>
+              <w:rPr>
+                <w:rtl w:val="0"/>
+              </w:rPr>
+              <w:t xml:space="preserve">Version control software</w:t>
+            </w:r>
+          </w:p>
+        </w:tc>
+      </w:tr>
+    </w:tbl>
+    <w:p>
+      <w:pPr>
+        <w:spacing w:after="200" w:line="276" w:lineRule="auto"/>
+        <w:contextualSpacing w:val="0"/>
+      </w:pPr>
+      <w:r>
+        <w:rPr>
+          <w:rtl w:val="0"/>
+        </w:rPr>
+        <w:t xml:space="preserve"> </w:t>
+      </w:r>
+    </w:p>
+    <w:p>
+      <w:pPr>
+        <w:contextualSpacing w:val="0"/>
+      </w:pPr>
+      <w:r>
+        <w:rPr>
+          <w:rtl w:val="0"/>
+        </w:rPr>
+      </w:r>
+    </w:p>
+    <w:p>
+      <w:pPr>
+        <w:ind w:left="0" w:firstLine="0"/>
+        <w:contextualSpacing w:val="0"/>
+      </w:pPr>
+      <w:r>
+        <w:rPr>
+          <w:rtl w:val="0"/>
+        </w:rPr>
+      </w:r>
+    </w:p>
+    <w:p>
+      <w:pPr>
+        <w:ind w:left="0" w:firstLine="0"/>
+        <w:contextualSpacing w:val="0"/>
+      </w:pPr>
+      <w:r>
+        <w:rPr>
+          <w:rtl w:val="0"/>
+        </w:rPr>
+      </w:r>
+    </w:p>
+    <w:p>
+      <w:pPr>
+        <w:ind w:left="0" w:firstLine="0"/>
+        <w:contextualSpacing w:val="0"/>
+      </w:pPr>
+      <w:r>
+        <w:rPr>
+          <w:rtl w:val="0"/>
+        </w:rPr>
+      </w:r>
+    </w:p>
+    <w:p>
+      <w:pPr>
+        <w:ind w:left="0" w:firstLine="0"/>
+        <w:contextualSpacing w:val="0"/>
+      </w:pPr>
+      <w:r>
+        <w:rPr>
+          <w:rtl w:val="0"/>
+        </w:rPr>
+      </w:r>
+    </w:p>
+    <w:p>
+      <w:pPr>
+        <w:ind w:left="0" w:firstLine="0"/>
+        <w:contextualSpacing w:val="0"/>
+      </w:pPr>
+      <w:r>
+        <w:rPr>
+          <w:rtl w:val="0"/>
+        </w:rPr>
+      </w:r>
+    </w:p>
+    <w:p>
+      <w:pPr>
+        <w:ind w:left="0" w:firstLine="0"/>
+        <w:contextualSpacing w:val="0"/>
+      </w:pPr>
+      <w:r>
+        <w:rPr>
+          <w:rtl w:val="0"/>
+        </w:rPr>
+      </w:r>
+    </w:p>
+    <w:p>
+      <w:pPr>
+        <w:ind w:left="0" w:firstLine="0"/>
+        <w:contextualSpacing w:val="0"/>
+      </w:pPr>
+      <w:r>
+        <w:rPr>
+          <w:b w:val="1"/>
+          <w:sz w:val="36"/>
+          <w:rtl w:val="0"/>
+        </w:rPr>
+        <w:t xml:space="preserve">Glossary</w:t>
+      </w:r>
+    </w:p>
+    <w:p>
+      <w:pPr>
+        <w:ind w:left="0" w:firstLine="0"/>
+        <w:contextualSpacing w:val="0"/>
+      </w:pPr>
+      <w:r>
+        <w:rPr>
+          <w:rtl w:val="0"/>
+        </w:rPr>
+      </w:r>
+    </w:p>
+    <w:tbl>
+      <w:tblPr>
+        <w:tblStyle w:val="Table26"/>
         <w:bidi w:val="0"/>
         <w:tblW w:w="9720.0" w:type="dxa"/>
         <w:jc w:val="left"/>
@@ -16152,7 +16674,7 @@
               <w:rPr>
                 <w:rtl w:val="0"/>
               </w:rPr>
-              <w:t xml:space="preserve">Long Time Evolution</w:t>
+              <w:t xml:space="preserve">Long Term Evolution</w:t>
             </w:r>
           </w:p>
           <w:p>
@@ -16302,7 +16824,7 @@
       </w:r>
     </w:p>
     <w:sectPr>
-      <w:footerReference r:id="rId12" w:type="default"/>
+      <w:footerReference r:id="rId14" w:type="default"/>
       <w:pgSz w:h="16838" w:w="11906"/>
       <w:pgMar w:bottom="1440" w:top="1440" w:left="1080" w:right="1080"/>
       <w:pgNumType w:start="1"/>
@@ -17072,6 +17594,26 @@
     <w:tblPr>
       <w:tblStyleRowBandSize w:val="1"/>
       <w:tblStyleColBandSize w:val="1"/>
+      <w:tblCellMar/>
+    </w:tblPr>
+    <w:tblStylePr w:type="band1Horz"/>
+    <w:tblStylePr w:type="band1Vert"/>
+    <w:tblStylePr w:type="band2Horz"/>
+    <w:tblStylePr w:type="band2Vert"/>
+    <w:tblStylePr w:type="firstCol"/>
+    <w:tblStylePr w:type="firstRow"/>
+    <w:tblStylePr w:type="lastCol"/>
+    <w:tblStylePr w:type="lastRow"/>
+    <w:tblStylePr w:type="neCell"/>
+    <w:tblStylePr w:type="nwCell"/>
+    <w:tblStylePr w:type="seCell"/>
+    <w:tblStylePr w:type="swCell"/>
+  </w:style>
+  <w:style w:type="table" w:styleId="Table26">
+    <w:basedOn w:val="TableNormal"/>
+    <w:tblPr>
+      <w:tblStyleRowBandSize w:val="1"/>
+      <w:tblStyleColBandSize w:val="1"/>
     </w:tblPr>
     <w:tblStylePr w:type="band1Horz"/>
     <w:tblStylePr w:type="band1Vert"/>

</xml_diff>